<commit_message>
declaracao e outras questões
</commit_message>
<xml_diff>
--- a/Prova/P2/P2 de Estrutura da Informação.docx
+++ b/Prova/P2/P2 de Estrutura da Informação.docx
@@ -1,6 +1,6 @@
 
 <file path=word/document.xml><?xml version="1.0" encoding="utf-8"?>
-<w:document xmlns:wpc="http://schemas.microsoft.com/office/word/2010/wordprocessingCanvas" xmlns:mc="http://schemas.openxmlformats.org/markup-compatibility/2006" xmlns:o="urn:schemas-microsoft-com:office:office" xmlns:r="http://schemas.openxmlformats.org/officeDocument/2006/relationships" xmlns:m="http://schemas.openxmlformats.org/officeDocument/2006/math" xmlns:v="urn:schemas-microsoft-com:vml" xmlns:wp14="http://schemas.microsoft.com/office/word/2010/wordprocessingDrawing" xmlns:wp="http://schemas.openxmlformats.org/drawingml/2006/wordprocessingDrawing" xmlns:w10="urn:schemas-microsoft-com:office:word" xmlns:w="http://schemas.openxmlformats.org/wordprocessingml/2006/main" xmlns:w14="http://schemas.microsoft.com/office/word/2010/wordml" xmlns:wpg="http://schemas.microsoft.com/office/word/2010/wordprocessingGroup" xmlns:wpi="http://schemas.microsoft.com/office/word/2010/wordprocessingInk" xmlns:wne="http://schemas.microsoft.com/office/word/2006/wordml" xmlns:wps="http://schemas.microsoft.com/office/word/2010/wordprocessingShape" mc:Ignorable="w14 wp14">
+<w:document xmlns:wpc="http://schemas.microsoft.com/office/word/2010/wordprocessingCanvas" xmlns:cx="http://schemas.microsoft.com/office/drawing/2014/chartex" xmlns:cx1="http://schemas.microsoft.com/office/drawing/2015/9/8/chartex" xmlns:cx2="http://schemas.microsoft.com/office/drawing/2015/10/21/chartex" xmlns:cx3="http://schemas.microsoft.com/office/drawing/2016/5/9/chartex" xmlns:cx4="http://schemas.microsoft.com/office/drawing/2016/5/10/chartex" xmlns:cx5="http://schemas.microsoft.com/office/drawing/2016/5/11/chartex" xmlns:cx6="http://schemas.microsoft.com/office/drawing/2016/5/12/chartex" xmlns:cx7="http://schemas.microsoft.com/office/drawing/2016/5/13/chartex" xmlns:cx8="http://schemas.microsoft.com/office/drawing/2016/5/14/chartex" xmlns:mc="http://schemas.openxmlformats.org/markup-compatibility/2006" xmlns:aink="http://schemas.microsoft.com/office/drawing/2016/ink" xmlns:am3d="http://schemas.microsoft.com/office/drawing/2017/model3d" xmlns:o="urn:schemas-microsoft-com:office:office" xmlns:r="http://schemas.openxmlformats.org/officeDocument/2006/relationships" xmlns:m="http://schemas.openxmlformats.org/officeDocument/2006/math" xmlns:v="urn:schemas-microsoft-com:vml" xmlns:wp14="http://schemas.microsoft.com/office/word/2010/wordprocessingDrawing" xmlns:wp="http://schemas.openxmlformats.org/drawingml/2006/wordprocessingDrawing" xmlns:w10="urn:schemas-microsoft-com:office:word" xmlns:w="http://schemas.openxmlformats.org/wordprocessingml/2006/main" xmlns:w14="http://schemas.microsoft.com/office/word/2010/wordml" xmlns:w15="http://schemas.microsoft.com/office/word/2012/wordml" xmlns:w16cex="http://schemas.microsoft.com/office/word/2018/wordml/cex" xmlns:w16cid="http://schemas.microsoft.com/office/word/2016/wordml/cid" xmlns:w16="http://schemas.microsoft.com/office/word/2018/wordml" xmlns:w16sdtdh="http://schemas.microsoft.com/office/word/2020/wordml/sdtdatahash" xmlns:w16se="http://schemas.microsoft.com/office/word/2015/wordml/symex" xmlns:wpg="http://schemas.microsoft.com/office/word/2010/wordprocessingGroup" xmlns:wpi="http://schemas.microsoft.com/office/word/2010/wordprocessingInk" xmlns:wne="http://schemas.microsoft.com/office/word/2006/wordml" xmlns:wps="http://schemas.microsoft.com/office/word/2010/wordprocessingShape" mc:Ignorable="w14 w15 w16se w16cid w16 w16cex w16sdtdh wp14">
   <w:body>
     <w:p>
       <w:pPr>
@@ -63,15 +63,88 @@
     </w:p>
     <w:p>
       <w:pPr>
-        <w:pStyle w:val="PargrafodaLista"/>
-      </w:pPr>
-      <w:proofErr w:type="gramStart"/>
-      <w:r>
-        <w:t>1</w:t>
-      </w:r>
-      <w:proofErr w:type="gramEnd"/>
-      <w:r>
-        <w:t>)</w:t>
+        <w:pStyle w:val="BNDES"/>
+        <w:rPr>
+          <w:rFonts w:ascii="Arial" w:hAnsi="Arial" w:cs="Arial"/>
+        </w:rPr>
+      </w:pPr>
+      <w:r>
+        <w:rPr>
+          <w:rFonts w:ascii="Arial" w:hAnsi="Arial" w:cs="Arial"/>
+        </w:rPr>
+        <w:t>Declaro que a resolução desta atividade, que submeto para avaliação, é meu trabalho individual,</w:t>
+      </w:r>
+      <w:r>
+        <w:rPr>
+          <w:rFonts w:ascii="Arial" w:hAnsi="Arial" w:cs="Arial"/>
+        </w:rPr>
+        <w:t xml:space="preserve"> </w:t>
+      </w:r>
+      <w:r>
+        <w:rPr>
+          <w:rFonts w:ascii="Arial" w:hAnsi="Arial" w:cs="Arial"/>
+        </w:rPr>
+        <w:t>realizado sem ajuda de qualquer outra pessoa, e constitui solução original criada por mim,</w:t>
+      </w:r>
+      <w:r>
+        <w:rPr>
+          <w:rFonts w:ascii="Arial" w:hAnsi="Arial" w:cs="Arial"/>
+        </w:rPr>
+        <w:t xml:space="preserve"> </w:t>
+      </w:r>
+      <w:r>
+        <w:rPr>
+          <w:rFonts w:ascii="Arial" w:hAnsi="Arial" w:cs="Arial"/>
+        </w:rPr>
+        <w:t>sem auxílio de terceiros ou cópia de trabalhos já publicados.</w:t>
+      </w:r>
+    </w:p>
+    <w:p>
+      <w:pPr>
+        <w:pStyle w:val="BNDES"/>
+        <w:rPr>
+          <w:rFonts w:ascii="Arial" w:hAnsi="Arial" w:cs="Arial"/>
+        </w:rPr>
+      </w:pPr>
+    </w:p>
+    <w:p>
+      <w:pPr>
+        <w:pStyle w:val="BNDES"/>
+        <w:rPr>
+          <w:rFonts w:ascii="Arial" w:hAnsi="Arial" w:cs="Arial"/>
+        </w:rPr>
+      </w:pPr>
+    </w:p>
+    <w:p>
+      <w:pPr>
+        <w:pStyle w:val="BNDES"/>
+        <w:rPr>
+          <w:rFonts w:ascii="Arial" w:hAnsi="Arial" w:cs="Arial"/>
+        </w:rPr>
+      </w:pPr>
+    </w:p>
+    <w:p>
+      <w:pPr>
+        <w:pStyle w:val="BNDES"/>
+        <w:rPr>
+          <w:rFonts w:ascii="Arial" w:hAnsi="Arial" w:cs="Arial"/>
+        </w:rPr>
+      </w:pPr>
+    </w:p>
+    <w:p>
+      <w:pPr>
+        <w:pStyle w:val="BNDES"/>
+        <w:rPr>
+          <w:rFonts w:ascii="Arial" w:hAnsi="Arial" w:cs="Arial"/>
+        </w:rPr>
+      </w:pPr>
+    </w:p>
+    <w:p>
+      <w:pPr>
+        <w:pStyle w:val="PargrafodaLista"/>
+      </w:pPr>
+      <w:r>
+        <w:t>1)</w:t>
       </w:r>
     </w:p>
     <w:p>
@@ -192,7 +265,6 @@
         <w:t xml:space="preserve">    </w:t>
       </w:r>
       <w:proofErr w:type="spellStart"/>
-      <w:proofErr w:type="gramStart"/>
       <w:r>
         <w:t>h</w:t>
       </w:r>
@@ -203,7 +275,6 @@
         <w:t>max</w:t>
       </w:r>
       <w:proofErr w:type="spellEnd"/>
-      <w:proofErr w:type="gramEnd"/>
       <w:r>
         <w:rPr>
           <w:vertAlign w:val="subscript"/>
@@ -238,7 +309,6 @@
         <w:t xml:space="preserve"> </w:t>
       </w:r>
       <w:proofErr w:type="spellStart"/>
-      <w:proofErr w:type="gramStart"/>
       <w:r>
         <w:t>h</w:t>
       </w:r>
@@ -249,7 +319,6 @@
         <w:t>min</w:t>
       </w:r>
       <w:proofErr w:type="spellEnd"/>
-      <w:proofErr w:type="gramEnd"/>
       <w:r>
         <w:rPr>
           <w:vertAlign w:val="subscript"/>
@@ -266,16 +335,7 @@
         <w:t>2</w:t>
       </w:r>
       <w:r>
-        <w:t>(</w:t>
-      </w:r>
-      <w:r>
-        <w:t>28</w:t>
-      </w:r>
-      <w:r>
-        <w:t xml:space="preserve"> + 1) – 1</w:t>
-      </w:r>
-      <w:r>
-        <w:t xml:space="preserve"> = 3,8580 = 4</w:t>
+        <w:t>(28 + 1) – 1 = 3,8580 = 4</w:t>
       </w:r>
     </w:p>
     <w:p>
@@ -293,148 +353,144 @@
         <w:t xml:space="preserve"> </w:t>
       </w:r>
       <w:proofErr w:type="spellStart"/>
+      <w:r>
+        <w:t>h</w:t>
+      </w:r>
+      <w:r>
+        <w:rPr>
+          <w:vertAlign w:val="subscript"/>
+        </w:rPr>
+        <w:t>max</w:t>
+      </w:r>
+      <w:proofErr w:type="spellEnd"/>
+      <w:r>
+        <w:rPr>
+          <w:vertAlign w:val="subscript"/>
+        </w:rPr>
+        <w:t xml:space="preserve"> </w:t>
+      </w:r>
+      <w:r>
+        <w:t>= n – 1 = (28 – 1) = 27</w:t>
+      </w:r>
+    </w:p>
+    <w:p>
+      <w:pPr>
+        <w:pStyle w:val="PargrafodaLista"/>
+      </w:pPr>
+    </w:p>
+    <w:p>
+      <w:pPr>
+        <w:pStyle w:val="PargrafodaLista"/>
+        <w:ind w:left="1425"/>
+        <w:jc w:val="both"/>
+      </w:pPr>
+      <w:r>
+        <w:t>d) Número mínimo de níveis é o mesmo que a altura mínima que        você pode ter com n nós. Logo:</w:t>
+      </w:r>
+    </w:p>
+    <w:p>
+      <w:pPr>
+        <w:pStyle w:val="PargrafodaLista"/>
+        <w:ind w:left="1425"/>
+      </w:pPr>
+    </w:p>
+    <w:p>
+      <w:pPr>
+        <w:pStyle w:val="PargrafodaLista"/>
+      </w:pPr>
+      <w:r>
+        <w:tab/>
+      </w:r>
+      <w:r>
+        <w:tab/>
+      </w:r>
+      <w:r>
+        <w:tab/>
+      </w:r>
+      <w:proofErr w:type="spellStart"/>
+      <w:r>
+        <w:t>h</w:t>
+      </w:r>
+      <w:r>
+        <w:rPr>
+          <w:vertAlign w:val="subscript"/>
+        </w:rPr>
+        <w:t>min</w:t>
+      </w:r>
+      <w:proofErr w:type="spellEnd"/>
+      <w:r>
+        <w:rPr>
+          <w:vertAlign w:val="subscript"/>
+        </w:rPr>
+        <w:t xml:space="preserve"> </w:t>
+      </w:r>
+      <w:r>
+        <w:t>= Log</w:t>
+      </w:r>
+      <w:r>
+        <w:rPr>
+          <w:vertAlign w:val="subscript"/>
+        </w:rPr>
+        <w:t>2</w:t>
+      </w:r>
+      <w:r>
+        <w:t xml:space="preserve">(42 + 1) – 1 = 4,3923 = 5 </w:t>
+      </w:r>
+    </w:p>
+    <w:p>
+      <w:pPr>
+        <w:pStyle w:val="PargrafodaLista"/>
+        <w:ind w:left="1695"/>
+      </w:pPr>
+    </w:p>
+    <w:p>
+      <w:pPr>
+        <w:pStyle w:val="PargrafodaLista"/>
+        <w:ind w:left="1695"/>
+        <w:jc w:val="both"/>
+      </w:pPr>
+      <w:r>
+        <w:t xml:space="preserve">Resposta: </w:t>
+      </w:r>
+      <w:r>
+        <w:t xml:space="preserve">O menor </w:t>
+      </w:r>
       <w:proofErr w:type="gramStart"/>
       <w:r>
-        <w:t>h</w:t>
-      </w:r>
-      <w:r>
-        <w:rPr>
-          <w:vertAlign w:val="subscript"/>
-        </w:rPr>
-        <w:t>max</w:t>
-      </w:r>
-      <w:proofErr w:type="spellEnd"/>
+        <w:t>numero</w:t>
+      </w:r>
       <w:proofErr w:type="gramEnd"/>
       <w:r>
-        <w:rPr>
-          <w:vertAlign w:val="subscript"/>
-        </w:rPr>
-        <w:t xml:space="preserve"> </w:t>
-      </w:r>
-      <w:r>
-        <w:t>= n – 1</w:t>
-      </w:r>
-      <w:r>
-        <w:t xml:space="preserve"> = (28 – 1) = 27</w:t>
-      </w:r>
-    </w:p>
-    <w:p>
-      <w:pPr>
-        <w:pStyle w:val="PargrafodaLista"/>
-      </w:pPr>
-    </w:p>
-    <w:p>
-      <w:pPr>
-        <w:pStyle w:val="PargrafodaLista"/>
-        <w:ind w:left="1425"/>
-      </w:pPr>
-      <w:r>
-        <w:t>d) Número mínimo de níveis é o mesmo que a altura mínima que        você pode ter com n nós. Logo:</w:t>
-      </w:r>
-    </w:p>
-    <w:p>
-      <w:pPr>
-        <w:pStyle w:val="PargrafodaLista"/>
-        <w:ind w:left="1425"/>
-      </w:pPr>
-    </w:p>
-    <w:p>
-      <w:pPr>
-        <w:pStyle w:val="PargrafodaLista"/>
-      </w:pPr>
-      <w:r>
-        <w:tab/>
-      </w:r>
-      <w:r>
-        <w:tab/>
-      </w:r>
-      <w:r>
-        <w:tab/>
-      </w:r>
-      <w:proofErr w:type="spellStart"/>
-      <w:proofErr w:type="gramStart"/>
-      <w:r>
-        <w:t>h</w:t>
-      </w:r>
-      <w:r>
-        <w:rPr>
-          <w:vertAlign w:val="subscript"/>
-        </w:rPr>
-        <w:t>min</w:t>
-      </w:r>
-      <w:proofErr w:type="spellEnd"/>
-      <w:proofErr w:type="gramEnd"/>
-      <w:r>
-        <w:rPr>
-          <w:vertAlign w:val="subscript"/>
-        </w:rPr>
-        <w:t xml:space="preserve"> </w:t>
-      </w:r>
-      <w:r>
-        <w:t>= Log</w:t>
-      </w:r>
-      <w:r>
-        <w:rPr>
-          <w:vertAlign w:val="subscript"/>
-        </w:rPr>
-        <w:t>2</w:t>
-      </w:r>
-      <w:r>
-        <w:t>(</w:t>
-      </w:r>
-      <w:r>
-        <w:t>42</w:t>
-      </w:r>
-      <w:r>
-        <w:t xml:space="preserve"> + 1) – 1</w:t>
-      </w:r>
-      <w:r>
-        <w:t xml:space="preserve"> = 4,3923 = 5 </w:t>
-      </w:r>
-    </w:p>
-    <w:p>
-      <w:pPr>
-        <w:pStyle w:val="PargrafodaLista"/>
-        <w:ind w:left="1695"/>
-      </w:pPr>
-    </w:p>
-    <w:p>
-      <w:pPr>
-        <w:pStyle w:val="PargrafodaLista"/>
-        <w:ind w:left="1695"/>
-      </w:pPr>
-      <w:r>
-        <w:t xml:space="preserve">Resposta: </w:t>
-      </w:r>
-      <w:r>
-        <w:t xml:space="preserve">O menor numero de níveis que a arvore pode apresentar é </w:t>
-      </w:r>
-      <w:proofErr w:type="gramStart"/>
-      <w:r>
-        <w:t>5</w:t>
-      </w:r>
-      <w:proofErr w:type="gramEnd"/>
-      <w:r>
-        <w:t xml:space="preserve"> níveis.</w:t>
+        <w:t xml:space="preserve"> de níveis que a arvore pode apresentar é 5 níveis.</w:t>
       </w:r>
     </w:p>
     <w:p/>
-    <w:p>
-      <w:pPr>
-        <w:pStyle w:val="PargrafodaLista"/>
-      </w:pPr>
-      <w:proofErr w:type="gramStart"/>
-      <w:r>
-        <w:t>2</w:t>
-      </w:r>
-      <w:proofErr w:type="gramEnd"/>
-      <w:r>
-        <w:t>)</w:t>
-      </w:r>
-    </w:p>
-    <w:p>
-      <w:pPr>
-        <w:pStyle w:val="PargrafodaLista"/>
+    <w:p/>
+    <w:p/>
+    <w:p/>
+    <w:p/>
+    <w:p/>
+    <w:p/>
+    <w:p/>
+    <w:p/>
+    <w:p/>
+    <w:p/>
+    <w:p/>
+    <w:p/>
+    <w:p/>
+    <w:p>
+      <w:pPr>
+        <w:pStyle w:val="PargrafodaLista"/>
+      </w:pPr>
+      <w:r>
+        <w:lastRenderedPageBreak/>
+        <w:t>2)</w:t>
+      </w:r>
+    </w:p>
+    <w:p>
+      <w:pPr>
+        <w:pStyle w:val="PargrafodaLista"/>
+        <w:jc w:val="both"/>
       </w:pPr>
       <w:r>
         <w:tab/>
@@ -474,13 +530,13 @@
         <mc:AlternateContent>
           <mc:Choice Requires="wps">
             <w:drawing>
-              <wp:anchor distT="0" distB="0" distL="114300" distR="114300" simplePos="0" relativeHeight="251660288" behindDoc="0" locked="0" layoutInCell="1" allowOverlap="1" wp14:anchorId="082C0D73" wp14:editId="1D0C9EE4">
+              <wp:anchor distT="0" distB="0" distL="114300" distR="114300" simplePos="0" relativeHeight="251658752" behindDoc="0" locked="0" layoutInCell="1" allowOverlap="1" wp14:anchorId="4317159E" wp14:editId="667D304F">
                 <wp:simplePos x="0" y="0"/>
                 <wp:positionH relativeFrom="column">
-                  <wp:posOffset>854075</wp:posOffset>
+                  <wp:posOffset>-317500</wp:posOffset>
                 </wp:positionH>
                 <wp:positionV relativeFrom="paragraph">
-                  <wp:posOffset>74274</wp:posOffset>
+                  <wp:posOffset>254635</wp:posOffset>
                 </wp:positionV>
                 <wp:extent cx="1828800" cy="1828800"/>
                 <wp:effectExtent l="0" t="0" r="0" b="0"/>
@@ -550,12 +606,11 @@
           </mc:Choice>
           <mc:Fallback>
             <w:pict>
-              <v:shapetype id="_x0000_t202" coordsize="21600,21600" o:spt="202" path="m,l,21600r21600,l21600,xe">
+              <v:shapetype w14:anchorId="4317159E" id="_x0000_t202" coordsize="21600,21600" o:spt="202" path="m,l,21600r21600,l21600,xe">
                 <v:stroke joinstyle="miter"/>
                 <v:path gradientshapeok="t" o:connecttype="rect"/>
               </v:shapetype>
-              <v:shape id="Caixa de texto 2" o:spid="_x0000_s1026" type="#_x0000_t202" style="position:absolute;left:0;text-align:left;margin-left:67.25pt;margin-top:5.85pt;width:2in;height:2in;z-index:251660288;visibility:visible;mso-wrap-style:none;mso-wrap-distance-left:9pt;mso-wrap-distance-top:0;mso-wrap-distance-right:9pt;mso-wrap-distance-bottom:0;mso-position-horizontal:absolute;mso-position-horizontal-relative:text;mso-position-vertical:absolute;mso-position-vertical-relative:text;v-text-anchor:top" o:gfxdata="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" filled="f" stroked="f">
-                <v:fill o:detectmouseclick="t"/>
+              <v:shape id="Caixa de texto 2" o:spid="_x0000_s1026" type="#_x0000_t202" style="position:absolute;left:0;text-align:left;margin-left:-25pt;margin-top:20.05pt;width:2in;height:2in;z-index:251658752;visibility:visible;mso-wrap-style:none;mso-wrap-distance-left:9pt;mso-wrap-distance-top:0;mso-wrap-distance-right:9pt;mso-wrap-distance-bottom:0;mso-position-horizontal:absolute;mso-position-horizontal-relative:text;mso-position-vertical:absolute;mso-position-vertical-relative:text;v-text-anchor:top" o:gfxdata="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" filled="f" stroked="f">
                 <v:textbox style="mso-fit-shape-to-text:t">
                   <w:txbxContent>
                     <w:p>
@@ -597,21 +652,26 @@
       <w:pPr>
         <w:pStyle w:val="PargrafodaLista"/>
       </w:pPr>
+    </w:p>
+    <w:p>
+      <w:pPr>
+        <w:pStyle w:val="PargrafodaLista"/>
+      </w:pPr>
       <w:r>
         <w:rPr>
           <w:noProof/>
         </w:rPr>
         <w:drawing>
-          <wp:anchor distT="0" distB="0" distL="114300" distR="114300" simplePos="0" relativeHeight="251658240" behindDoc="0" locked="0" layoutInCell="1" allowOverlap="1" wp14:anchorId="46B20D1A" wp14:editId="37AD6DDF">
+          <wp:anchor distT="0" distB="0" distL="114300" distR="114300" simplePos="0" relativeHeight="251655680" behindDoc="0" locked="0" layoutInCell="1" allowOverlap="1" wp14:anchorId="45B22195" wp14:editId="12D72D83">
             <wp:simplePos x="0" y="0"/>
             <wp:positionH relativeFrom="column">
-              <wp:posOffset>1407160</wp:posOffset>
+              <wp:posOffset>253365</wp:posOffset>
             </wp:positionH>
             <wp:positionV relativeFrom="paragraph">
-              <wp:posOffset>134620</wp:posOffset>
+              <wp:posOffset>143510</wp:posOffset>
             </wp:positionV>
-            <wp:extent cx="2926080" cy="2494280"/>
-            <wp:effectExtent l="0" t="0" r="7620" b="1270"/>
+            <wp:extent cx="4883008" cy="4162425"/>
+            <wp:effectExtent l="0" t="0" r="0" b="0"/>
             <wp:wrapNone/>
             <wp:docPr id="1" name="Imagem 1"/>
             <wp:cNvGraphicFramePr>
@@ -625,7 +685,7 @@
                     <pic:cNvPicPr/>
                   </pic:nvPicPr>
                   <pic:blipFill>
-                    <a:blip r:embed="rId7">
+                    <a:blip r:embed="rId6">
                       <a:extLst>
                         <a:ext uri="{28A0092B-C50C-407E-A947-70E740481C1C}">
                           <a14:useLocalDpi xmlns:a14="http://schemas.microsoft.com/office/drawing/2010/main" val="0"/>
@@ -639,7 +699,7 @@
                   <pic:spPr>
                     <a:xfrm>
                       <a:off x="0" y="0"/>
-                      <a:ext cx="2926080" cy="2494280"/>
+                      <a:ext cx="4883008" cy="4162425"/>
                     </a:xfrm>
                     <a:prstGeom prst="rect">
                       <a:avLst/>
@@ -682,43 +742,6 @@
       <w:pPr>
         <w:pStyle w:val="PargrafodaLista"/>
       </w:pPr>
-      <w:bookmarkStart w:id="0" w:name="_GoBack"/>
-      <w:bookmarkEnd w:id="0"/>
-    </w:p>
-    <w:p>
-      <w:pPr>
-        <w:pStyle w:val="PargrafodaLista"/>
-      </w:pPr>
-    </w:p>
-    <w:p>
-      <w:pPr>
-        <w:pStyle w:val="PargrafodaLista"/>
-      </w:pPr>
-    </w:p>
-    <w:p>
-      <w:pPr>
-        <w:pStyle w:val="PargrafodaLista"/>
-      </w:pPr>
-    </w:p>
-    <w:p>
-      <w:pPr>
-        <w:pStyle w:val="PargrafodaLista"/>
-      </w:pPr>
-    </w:p>
-    <w:p>
-      <w:pPr>
-        <w:pStyle w:val="PargrafodaLista"/>
-      </w:pPr>
-    </w:p>
-    <w:p>
-      <w:pPr>
-        <w:pStyle w:val="PargrafodaLista"/>
-      </w:pPr>
-    </w:p>
-    <w:p>
-      <w:pPr>
-        <w:pStyle w:val="PargrafodaLista"/>
-      </w:pPr>
     </w:p>
     <w:sectPr>
       <w:pgSz w:w="11907" w:h="16840" w:code="9"/>
@@ -731,8 +754,8 @@
 </file>
 
 <file path=word/numbering.xml><?xml version="1.0" encoding="utf-8"?>
-<w:numbering xmlns:wpc="http://schemas.microsoft.com/office/word/2010/wordprocessingCanvas" xmlns:mc="http://schemas.openxmlformats.org/markup-compatibility/2006" xmlns:o="urn:schemas-microsoft-com:office:office" xmlns:r="http://schemas.openxmlformats.org/officeDocument/2006/relationships" xmlns:m="http://schemas.openxmlformats.org/officeDocument/2006/math" xmlns:v="urn:schemas-microsoft-com:vml" xmlns:wp14="http://schemas.microsoft.com/office/word/2010/wordprocessingDrawing" xmlns:wp="http://schemas.openxmlformats.org/drawingml/2006/wordprocessingDrawing" xmlns:w10="urn:schemas-microsoft-com:office:word" xmlns:w="http://schemas.openxmlformats.org/wordprocessingml/2006/main" xmlns:w14="http://schemas.microsoft.com/office/word/2010/wordml" xmlns:wpg="http://schemas.microsoft.com/office/word/2010/wordprocessingGroup" xmlns:wpi="http://schemas.microsoft.com/office/word/2010/wordprocessingInk" xmlns:wne="http://schemas.microsoft.com/office/word/2006/wordml" xmlns:wps="http://schemas.microsoft.com/office/word/2010/wordprocessingShape" mc:Ignorable="w14 wp14">
-  <w:abstractNum w:abstractNumId="0">
+<w:numbering xmlns:wpc="http://schemas.microsoft.com/office/word/2010/wordprocessingCanvas" xmlns:cx="http://schemas.microsoft.com/office/drawing/2014/chartex" xmlns:cx1="http://schemas.microsoft.com/office/drawing/2015/9/8/chartex" xmlns:cx2="http://schemas.microsoft.com/office/drawing/2015/10/21/chartex" xmlns:cx3="http://schemas.microsoft.com/office/drawing/2016/5/9/chartex" xmlns:cx4="http://schemas.microsoft.com/office/drawing/2016/5/10/chartex" xmlns:cx5="http://schemas.microsoft.com/office/drawing/2016/5/11/chartex" xmlns:cx6="http://schemas.microsoft.com/office/drawing/2016/5/12/chartex" xmlns:cx7="http://schemas.microsoft.com/office/drawing/2016/5/13/chartex" xmlns:cx8="http://schemas.microsoft.com/office/drawing/2016/5/14/chartex" xmlns:mc="http://schemas.openxmlformats.org/markup-compatibility/2006" xmlns:aink="http://schemas.microsoft.com/office/drawing/2016/ink" xmlns:am3d="http://schemas.microsoft.com/office/drawing/2017/model3d" xmlns:o="urn:schemas-microsoft-com:office:office" xmlns:r="http://schemas.openxmlformats.org/officeDocument/2006/relationships" xmlns:m="http://schemas.openxmlformats.org/officeDocument/2006/math" xmlns:v="urn:schemas-microsoft-com:vml" xmlns:wp14="http://schemas.microsoft.com/office/word/2010/wordprocessingDrawing" xmlns:wp="http://schemas.openxmlformats.org/drawingml/2006/wordprocessingDrawing" xmlns:w10="urn:schemas-microsoft-com:office:word" xmlns:w="http://schemas.openxmlformats.org/wordprocessingml/2006/main" xmlns:w14="http://schemas.microsoft.com/office/word/2010/wordml" xmlns:w15="http://schemas.microsoft.com/office/word/2012/wordml" xmlns:w16cex="http://schemas.microsoft.com/office/word/2018/wordml/cex" xmlns:w16cid="http://schemas.microsoft.com/office/word/2016/wordml/cid" xmlns:w16="http://schemas.microsoft.com/office/word/2018/wordml" xmlns:w16sdtdh="http://schemas.microsoft.com/office/word/2020/wordml/sdtdatahash" xmlns:w16se="http://schemas.microsoft.com/office/word/2015/wordml/symex" xmlns:wpg="http://schemas.microsoft.com/office/word/2010/wordprocessingGroup" xmlns:wpi="http://schemas.microsoft.com/office/word/2010/wordprocessingInk" xmlns:wne="http://schemas.microsoft.com/office/word/2006/wordml" xmlns:wps="http://schemas.microsoft.com/office/word/2010/wordprocessingShape" mc:Ignorable="w14 w15 w16se w16cid w16 w16cex w16sdtdh wp14">
+  <w:abstractNum w:abstractNumId="0" w15:restartNumberingAfterBreak="0">
     <w:nsid w:val="3317404A"/>
     <w:multiLevelType w:val="hybridMultilevel"/>
     <w:tmpl w:val="23C6CEAC"/>
@@ -828,7 +851,7 @@
 </file>
 
 <file path=word/styles.xml><?xml version="1.0" encoding="utf-8"?>
-<w:styles xmlns:mc="http://schemas.openxmlformats.org/markup-compatibility/2006" xmlns:r="http://schemas.openxmlformats.org/officeDocument/2006/relationships" xmlns:w="http://schemas.openxmlformats.org/wordprocessingml/2006/main" xmlns:w14="http://schemas.microsoft.com/office/word/2010/wordml" mc:Ignorable="w14">
+<w:styles xmlns:mc="http://schemas.openxmlformats.org/markup-compatibility/2006" xmlns:r="http://schemas.openxmlformats.org/officeDocument/2006/relationships" xmlns:w="http://schemas.openxmlformats.org/wordprocessingml/2006/main" xmlns:w14="http://schemas.microsoft.com/office/word/2010/wordml" xmlns:w15="http://schemas.microsoft.com/office/word/2012/wordml" xmlns:w16cex="http://schemas.microsoft.com/office/word/2018/wordml/cex" xmlns:w16cid="http://schemas.microsoft.com/office/word/2016/wordml/cid" xmlns:w16="http://schemas.microsoft.com/office/word/2018/wordml" xmlns:w16sdtdh="http://schemas.microsoft.com/office/word/2020/wordml/sdtdatahash" xmlns:w16se="http://schemas.microsoft.com/office/word/2015/wordml/symex" mc:Ignorable="w14 w15 w16se w16cid w16 w16cex w16sdtdh">
   <w:docDefaults>
     <w:rPrDefault>
       <w:rPr>
@@ -838,417 +861,383 @@
     </w:rPrDefault>
     <w:pPrDefault/>
   </w:docDefaults>
-  <w:latentStyles w:defLockedState="0" w:defUIPriority="99" w:defSemiHidden="1" w:defUnhideWhenUsed="1" w:defQFormat="0" w:count="267">
-    <w:lsdException w:name="Normal" w:semiHidden="0" w:uiPriority="0" w:unhideWhenUsed="0" w:qFormat="1"/>
-    <w:lsdException w:name="heading 1" w:semiHidden="0" w:uiPriority="9" w:unhideWhenUsed="0" w:qFormat="1"/>
-    <w:lsdException w:name="heading 2" w:uiPriority="9" w:qFormat="1"/>
-    <w:lsdException w:name="heading 3" w:uiPriority="9" w:qFormat="1"/>
-    <w:lsdException w:name="heading 4" w:uiPriority="9" w:qFormat="1"/>
-    <w:lsdException w:name="heading 5" w:uiPriority="9" w:qFormat="1"/>
-    <w:lsdException w:name="heading 6" w:uiPriority="9" w:qFormat="1"/>
-    <w:lsdException w:name="heading 7" w:uiPriority="9" w:qFormat="1"/>
-    <w:lsdException w:name="heading 8" w:uiPriority="9" w:qFormat="1"/>
-    <w:lsdException w:name="heading 9" w:uiPriority="9" w:qFormat="1"/>
-    <w:lsdException w:name="toc 1" w:uiPriority="39"/>
-    <w:lsdException w:name="toc 2" w:uiPriority="39"/>
-    <w:lsdException w:name="toc 3" w:uiPriority="39"/>
-    <w:lsdException w:name="toc 4" w:uiPriority="39"/>
-    <w:lsdException w:name="toc 5" w:uiPriority="39"/>
-    <w:lsdException w:name="toc 6" w:uiPriority="39"/>
-    <w:lsdException w:name="toc 7" w:uiPriority="39"/>
-    <w:lsdException w:name="toc 8" w:uiPriority="39"/>
-    <w:lsdException w:name="toc 9" w:uiPriority="39"/>
-    <w:lsdException w:name="caption" w:uiPriority="35" w:qFormat="1"/>
-    <w:lsdException w:name="Title" w:semiHidden="0" w:uiPriority="10" w:unhideWhenUsed="0" w:qFormat="1"/>
-    <w:lsdException w:name="Default Paragraph Font" w:uiPriority="1"/>
-    <w:lsdException w:name="Subtitle" w:semiHidden="0" w:uiPriority="11" w:unhideWhenUsed="0" w:qFormat="1"/>
-    <w:lsdException w:name="Strong" w:semiHidden="0" w:uiPriority="22" w:unhideWhenUsed="0" w:qFormat="1"/>
-    <w:lsdException w:name="Emphasis" w:semiHidden="0" w:uiPriority="20" w:unhideWhenUsed="0" w:qFormat="1"/>
-    <w:lsdException w:name="Table Grid" w:semiHidden="0" w:uiPriority="59" w:unhideWhenUsed="0"/>
-    <w:lsdException w:name="Placeholder Text" w:unhideWhenUsed="0"/>
-    <w:lsdException w:name="No Spacing" w:semiHidden="0" w:uiPriority="1" w:unhideWhenUsed="0" w:qFormat="1"/>
-    <w:lsdException w:name="Light Shading" w:semiHidden="0" w:uiPriority="60" w:unhideWhenUsed="0"/>
-    <w:lsdException w:name="Light List" w:semiHidden="0" w:uiPriority="61" w:unhideWhenUsed="0"/>
-    <w:lsdException w:name="Light Grid" w:semiHidden="0" w:uiPriority="62" w:unhideWhenUsed="0"/>
-    <w:lsdException w:name="Medium Shading 1" w:semiHidden="0" w:uiPriority="63" w:unhideWhenUsed="0"/>
-    <w:lsdException w:name="Medium Shading 2" w:semiHidden="0" w:uiPriority="64" w:unhideWhenUsed="0"/>
-    <w:lsdException w:name="Medium List 1" w:semiHidden="0" w:uiPriority="65" w:unhideWhenUsed="0"/>
-    <w:lsdException w:name="Medium List 2" w:semiHidden="0" w:uiPriority="66" w:unhideWhenUsed="0"/>
-    <w:lsdException w:name="Medium Grid 1" w:semiHidden="0" w:uiPriority="67" w:unhideWhenUsed="0"/>
-    <w:lsdException w:name="Medium Grid 2" w:semiHidden="0" w:uiPriority="68" w:unhideWhenUsed="0"/>
-    <w:lsdException w:name="Medium Grid 3" w:semiHidden="0" w:uiPriority="69" w:unhideWhenUsed="0"/>
-    <w:lsdException w:name="Dark List" w:semiHidden="0" w:uiPriority="70" w:unhideWhenUsed="0"/>
-    <w:lsdException w:name="Colorful Shading" w:semiHidden="0" w:uiPriority="71" w:unhideWhenUsed="0"/>
-    <w:lsdException w:name="Colorful List" w:semiHidden="0" w:uiPriority="72" w:unhideWhenUsed="0"/>
-    <w:lsdException w:name="Colorful Grid" w:semiHidden="0" w:uiPriority="73" w:unhideWhenUsed="0"/>
-    <w:lsdException w:name="Light Shading Accent 1" w:semiHidden="0" w:uiPriority="60" w:unhideWhenUsed="0"/>
-    <w:lsdException w:name="Light List Accent 1" w:semiHidden="0" w:uiPriority="61" w:unhideWhenUsed="0"/>
-    <w:lsdException w:name="Light Grid Accent 1" w:semiHidden="0" w:uiPriority="62" w:unhideWhenUsed="0"/>
-    <w:lsdException w:name="Medium Shading 1 Accent 1" w:semiHidden="0" w:uiPriority="63" w:unhideWhenUsed="0"/>
-    <w:lsdException w:name="Medium Shading 2 Accent 1" w:semiHidden="0" w:uiPriority="64" w:unhideWhenUsed="0"/>
-    <w:lsdException w:name="Medium List 1 Accent 1" w:semiHidden="0" w:uiPriority="65" w:unhideWhenUsed="0"/>
-    <w:lsdException w:name="Revision" w:unhideWhenUsed="0"/>
-    <w:lsdException w:name="List Paragraph" w:semiHidden="0" w:uiPriority="34" w:unhideWhenUsed="0" w:qFormat="1"/>
-    <w:lsdException w:name="Quote" w:semiHidden="0" w:uiPriority="29" w:unhideWhenUsed="0" w:qFormat="1"/>
-    <w:lsdException w:name="Intense Quote" w:semiHidden="0" w:uiPriority="30" w:unhideWhenUsed="0" w:qFormat="1"/>
-    <w:lsdException w:name="Medium List 2 Accent 1" w:semiHidden="0" w:uiPriority="66" w:unhideWhenUsed="0"/>
-    <w:lsdException w:name="Medium Grid 1 Accent 1" w:semiHidden="0" w:uiPriority="67" w:unhideWhenUsed="0"/>
-    <w:lsdException w:name="Medium Grid 2 Accent 1" w:semiHidden="0" w:uiPriority="68" w:unhideWhenUsed="0"/>
-    <w:lsdException w:name="Medium Grid 3 Accent 1" w:semiHidden="0" w:uiPriority="69" w:unhideWhenUsed="0"/>
-    <w:lsdException w:name="Dark List Accent 1" w:semiHidden="0" w:uiPriority="70" w:unhideWhenUsed="0"/>
-    <w:lsdException w:name="Colorful Shading Accent 1" w:semiHidden="0" w:uiPriority="71" w:unhideWhenUsed="0"/>
-    <w:lsdException w:name="Colorful List Accent 1" w:semiHidden="0" w:uiPriority="72" w:unhideWhenUsed="0"/>
-    <w:lsdException w:name="Colorful Grid Accent 1" w:semiHidden="0" w:uiPriority="73" w:unhideWhenUsed="0"/>
-    <w:lsdException w:name="Light Shading Accent 2" w:semiHidden="0" w:uiPriority="60" w:unhideWhenUsed="0"/>
-    <w:lsdException w:name="Light List Accent 2" w:semiHidden="0" w:uiPriority="61" w:unhideWhenUsed="0"/>
-    <w:lsdException w:name="Light Grid Accent 2" w:semiHidden="0" w:uiPriority="62" w:unhideWhenUsed="0"/>
-    <w:lsdException w:name="Medium Shading 1 Accent 2" w:semiHidden="0" w:uiPriority="63" w:unhideWhenUsed="0"/>
-    <w:lsdException w:name="Medium Shading 2 Accent 2" w:semiHidden="0" w:uiPriority="64" w:unhideWhenUsed="0"/>
-    <w:lsdException w:name="Medium List 1 Accent 2" w:semiHidden="0" w:uiPriority="65" w:unhideWhenUsed="0"/>
-    <w:lsdException w:name="Medium List 2 Accent 2" w:semiHidden="0" w:uiPriority="66" w:unhideWhenUsed="0"/>
-    <w:lsdException w:name="Medium Grid 1 Accent 2" w:semiHidden="0" w:uiPriority="67" w:unhideWhenUsed="0"/>
-    <w:lsdException w:name="Medium Grid 2 Accent 2" w:semiHidden="0" w:uiPriority="68" w:unhideWhenUsed="0"/>
-    <w:lsdException w:name="Medium Grid 3 Accent 2" w:semiHidden="0" w:uiPriority="69" w:unhideWhenUsed="0"/>
-    <w:lsdException w:name="Dark List Accent 2" w:semiHidden="0" w:uiPriority="70" w:unhideWhenUsed="0"/>
-    <w:lsdException w:name="Colorful Shading Accent 2" w:semiHidden="0" w:uiPriority="71" w:unhideWhenUsed="0"/>
-    <w:lsdException w:name="Colorful List Accent 2" w:semiHidden="0" w:uiPriority="72" w:unhideWhenUsed="0"/>
-    <w:lsdException w:name="Colorful Grid Accent 2" w:semiHidden="0" w:uiPriority="73" w:unhideWhenUsed="0"/>
-    <w:lsdException w:name="Light Shading Accent 3" w:semiHidden="0" w:uiPriority="60" w:unhideWhenUsed="0"/>
-    <w:lsdException w:name="Light List Accent 3" w:semiHidden="0" w:uiPriority="61" w:unhideWhenUsed="0"/>
-    <w:lsdException w:name="Light Grid Accent 3" w:semiHidden="0" w:uiPriority="62" w:unhideWhenUsed="0"/>
-    <w:lsdException w:name="Medium Shading 1 Accent 3" w:semiHidden="0" w:uiPriority="63" w:unhideWhenUsed="0"/>
-    <w:lsdException w:name="Medium Shading 2 Accent 3" w:semiHidden="0" w:uiPriority="64" w:unhideWhenUsed="0"/>
-    <w:lsdException w:name="Medium List 1 Accent 3" w:semiHidden="0" w:uiPriority="65" w:unhideWhenUsed="0"/>
-    <w:lsdException w:name="Medium List 2 Accent 3" w:semiHidden="0" w:uiPriority="66" w:unhideWhenUsed="0"/>
-    <w:lsdException w:name="Medium Grid 1 Accent 3" w:semiHidden="0" w:uiPriority="67" w:unhideWhenUsed="0"/>
-    <w:lsdException w:name="Medium Grid 2 Accent 3" w:semiHidden="0" w:uiPriority="68" w:unhideWhenUsed="0"/>
-    <w:lsdException w:name="Medium Grid 3 Accent 3" w:semiHidden="0" w:uiPriority="69" w:unhideWhenUsed="0"/>
-    <w:lsdException w:name="Dark List Accent 3" w:semiHidden="0" w:uiPriority="70" w:unhideWhenUsed="0"/>
-    <w:lsdException w:name="Colorful Shading Accent 3" w:semiHidden="0" w:uiPriority="71" w:unhideWhenUsed="0"/>
-    <w:lsdException w:name="Colorful List Accent 3" w:semiHidden="0" w:uiPriority="72" w:unhideWhenUsed="0"/>
-    <w:lsdException w:name="Colorful Grid Accent 3" w:semiHidden="0" w:uiPriority="73" w:unhideWhenUsed="0"/>
-    <w:lsdException w:name="Light Shading Accent 4" w:semiHidden="0" w:uiPriority="60" w:unhideWhenUsed="0"/>
-    <w:lsdException w:name="Light List Accent 4" w:semiHidden="0" w:uiPriority="61" w:unhideWhenUsed="0"/>
-    <w:lsdException w:name="Light Grid Accent 4" w:semiHidden="0" w:uiPriority="62" w:unhideWhenUsed="0"/>
-    <w:lsdException w:name="Medium Shading 1 Accent 4" w:semiHidden="0" w:uiPriority="63" w:unhideWhenUsed="0"/>
-    <w:lsdException w:name="Medium Shading 2 Accent 4" w:semiHidden="0" w:uiPriority="64" w:unhideWhenUsed="0"/>
-    <w:lsdException w:name="Medium List 1 Accent 4" w:semiHidden="0" w:uiPriority="65" w:unhideWhenUsed="0"/>
-    <w:lsdException w:name="Medium List 2 Accent 4" w:semiHidden="0" w:uiPriority="66" w:unhideWhenUsed="0"/>
-    <w:lsdException w:name="Medium Grid 1 Accent 4" w:semiHidden="0" w:uiPriority="67" w:unhideWhenUsed="0"/>
-    <w:lsdException w:name="Medium Grid 2 Accent 4" w:semiHidden="0" w:uiPriority="68" w:unhideWhenUsed="0"/>
-    <w:lsdException w:name="Medium Grid 3 Accent 4" w:semiHidden="0" w:uiPriority="69" w:unhideWhenUsed="0"/>
-    <w:lsdException w:name="Dark List Accent 4" w:semiHidden="0" w:uiPriority="70" w:unhideWhenUsed="0"/>
-    <w:lsdException w:name="Colorful Shading Accent 4" w:semiHidden="0" w:uiPriority="71" w:unhideWhenUsed="0"/>
-    <w:lsdException w:name="Colorful List Accent 4" w:semiHidden="0" w:uiPriority="72" w:unhideWhenUsed="0"/>
-    <w:lsdException w:name="Colorful Grid Accent 4" w:semiHidden="0" w:uiPriority="73" w:unhideWhenUsed="0"/>
-    <w:lsdException w:name="Light Shading Accent 5" w:semiHidden="0" w:uiPriority="60" w:unhideWhenUsed="0"/>
-    <w:lsdException w:name="Light List Accent 5" w:semiHidden="0" w:uiPriority="61" w:unhideWhenUsed="0"/>
-    <w:lsdException w:name="Light Grid Accent 5" w:semiHidden="0" w:uiPriority="62" w:unhideWhenUsed="0"/>
-    <w:lsdException w:name="Medium Shading 1 Accent 5" w:semiHidden="0" w:uiPriority="63" w:unhideWhenUsed="0"/>
-    <w:lsdException w:name="Medium Shading 2 Accent 5" w:semiHidden="0" w:uiPriority="64" w:unhideWhenUsed="0"/>
-    <w:lsdException w:name="Medium List 1 Accent 5" w:semiHidden="0" w:uiPriority="65" w:unhideWhenUsed="0"/>
-    <w:lsdException w:name="Medium List 2 Accent 5" w:semiHidden="0" w:uiPriority="66" w:unhideWhenUsed="0"/>
-    <w:lsdException w:name="Medium Grid 1 Accent 5" w:semiHidden="0" w:uiPriority="67" w:unhideWhenUsed="0"/>
-    <w:lsdException w:name="Medium Grid 2 Accent 5" w:semiHidden="0" w:uiPriority="68" w:unhideWhenUsed="0"/>
-    <w:lsdException w:name="Medium Grid 3 Accent 5" w:semiHidden="0" w:uiPriority="69" w:unhideWhenUsed="0"/>
-    <w:lsdException w:name="Dark List Accent 5" w:semiHidden="0" w:uiPriority="70" w:unhideWhenUsed="0"/>
-    <w:lsdException w:name="Colorful Shading Accent 5" w:semiHidden="0" w:uiPriority="71" w:unhideWhenUsed="0"/>
-    <w:lsdException w:name="Colorful List Accent 5" w:semiHidden="0" w:uiPriority="72" w:unhideWhenUsed="0"/>
-    <w:lsdException w:name="Colorful Grid Accent 5" w:semiHidden="0" w:uiPriority="73" w:unhideWhenUsed="0"/>
-    <w:lsdException w:name="Light Shading Accent 6" w:semiHidden="0" w:uiPriority="60" w:unhideWhenUsed="0"/>
-    <w:lsdException w:name="Light List Accent 6" w:semiHidden="0" w:uiPriority="61" w:unhideWhenUsed="0"/>
-    <w:lsdException w:name="Light Grid Accent 6" w:semiHidden="0" w:uiPriority="62" w:unhideWhenUsed="0"/>
-    <w:lsdException w:name="Medium Shading 1 Accent 6" w:semiHidden="0" w:uiPriority="63" w:unhideWhenUsed="0"/>
-    <w:lsdException w:name="Medium Shading 2 Accent 6" w:semiHidden="0" w:uiPriority="64" w:unhideWhenUsed="0"/>
-    <w:lsdException w:name="Medium List 1 Accent 6" w:semiHidden="0" w:uiPriority="65" w:unhideWhenUsed="0"/>
-    <w:lsdException w:name="Medium List 2 Accent 6" w:semiHidden="0" w:uiPriority="66" w:unhideWhenUsed="0"/>
-    <w:lsdException w:name="Medium Grid 1 Accent 6" w:semiHidden="0" w:uiPriority="67" w:unhideWhenUsed="0"/>
-    <w:lsdException w:name="Medium Grid 2 Accent 6" w:semiHidden="0" w:uiPriority="68" w:unhideWhenUsed="0"/>
-    <w:lsdException w:name="Medium Grid 3 Accent 6" w:semiHidden="0" w:uiPriority="69" w:unhideWhenUsed="0"/>
-    <w:lsdException w:name="Dark List Accent 6" w:semiHidden="0" w:uiPriority="70" w:unhideWhenUsed="0"/>
-    <w:lsdException w:name="Colorful Shading Accent 6" w:semiHidden="0" w:uiPriority="71" w:unhideWhenUsed="0"/>
-    <w:lsdException w:name="Colorful List Accent 6" w:semiHidden="0" w:uiPriority="72" w:unhideWhenUsed="0"/>
-    <w:lsdException w:name="Colorful Grid Accent 6" w:semiHidden="0" w:uiPriority="73" w:unhideWhenUsed="0"/>
-    <w:lsdException w:name="Subtle Emphasis" w:semiHidden="0" w:uiPriority="19" w:unhideWhenUsed="0" w:qFormat="1"/>
-    <w:lsdException w:name="Intense Emphasis" w:semiHidden="0" w:uiPriority="21" w:unhideWhenUsed="0" w:qFormat="1"/>
-    <w:lsdException w:name="Subtle Reference" w:semiHidden="0" w:uiPriority="31" w:unhideWhenUsed="0" w:qFormat="1"/>
-    <w:lsdException w:name="Intense Reference" w:semiHidden="0" w:uiPriority="32" w:unhideWhenUsed="0" w:qFormat="1"/>
-    <w:lsdException w:name="Book Title" w:semiHidden="0" w:uiPriority="33" w:unhideWhenUsed="0" w:qFormat="1"/>
-    <w:lsdException w:name="Bibliography" w:uiPriority="37"/>
-    <w:lsdException w:name="TOC Heading" w:uiPriority="39" w:qFormat="1"/>
-  </w:latentStyles>
-  <w:style w:type="paragraph" w:default="1" w:styleId="Normal">
-    <w:name w:val="Normal"/>
-    <w:qFormat/>
-    <w:rPr>
-      <w:rFonts w:ascii="Optimum" w:hAnsi="Optimum"/>
-      <w:sz w:val="24"/>
-      <w:szCs w:val="24"/>
-    </w:rPr>
-  </w:style>
-  <w:style w:type="paragraph" w:styleId="Ttulo1">
-    <w:name w:val="heading 1"/>
-    <w:basedOn w:val="Normal"/>
-    <w:next w:val="Normal"/>
-    <w:link w:val="Ttulo1Char"/>
-    <w:uiPriority w:val="9"/>
-    <w:qFormat/>
-    <w:rsid w:val="004F003B"/>
-    <w:pPr>
-      <w:keepNext/>
-      <w:keepLines/>
-      <w:spacing w:before="480"/>
-      <w:outlineLvl w:val="0"/>
-    </w:pPr>
-    <w:rPr>
-      <w:rFonts w:asciiTheme="majorHAnsi" w:eastAsiaTheme="majorEastAsia" w:hAnsiTheme="majorHAnsi" w:cstheme="majorBidi"/>
-      <w:b/>
-      <w:bCs/>
-      <w:color w:val="365F91" w:themeColor="accent1" w:themeShade="BF"/>
-      <w:sz w:val="28"/>
-      <w:szCs w:val="28"/>
-    </w:rPr>
-  </w:style>
-  <w:style w:type="character" w:default="1" w:styleId="Fontepargpadro">
-    <w:name w:val="Default Paragraph Font"/>
-    <w:uiPriority w:val="1"/>
-    <w:semiHidden/>
-    <w:unhideWhenUsed/>
-  </w:style>
-  <w:style w:type="table" w:default="1" w:styleId="Tabelanormal">
-    <w:name w:val="Normal Table"/>
-    <w:uiPriority w:val="99"/>
-    <w:semiHidden/>
-    <w:unhideWhenUsed/>
-    <w:tblPr>
-      <w:tblInd w:w="0" w:type="dxa"/>
-      <w:tblCellMar>
-        <w:top w:w="0" w:type="dxa"/>
-        <w:left w:w="108" w:type="dxa"/>
-        <w:bottom w:w="0" w:type="dxa"/>
-        <w:right w:w="108" w:type="dxa"/>
-      </w:tblCellMar>
-    </w:tblPr>
-  </w:style>
-  <w:style w:type="numbering" w:default="1" w:styleId="Semlista">
-    <w:name w:val="No List"/>
-    <w:uiPriority w:val="99"/>
-    <w:semiHidden/>
-    <w:unhideWhenUsed/>
-  </w:style>
-  <w:style w:type="paragraph" w:customStyle="1" w:styleId="BNDES">
-    <w:name w:val="BNDES"/>
-    <w:basedOn w:val="Normal"/>
-    <w:rsid w:val="0043400B"/>
-    <w:pPr>
-      <w:jc w:val="both"/>
-    </w:pPr>
-  </w:style>
-  <w:style w:type="character" w:customStyle="1" w:styleId="Ttulo1Char">
-    <w:name w:val="Título 1 Char"/>
-    <w:basedOn w:val="Fontepargpadro"/>
-    <w:link w:val="Ttulo1"/>
-    <w:uiPriority w:val="9"/>
-    <w:rsid w:val="004F003B"/>
-    <w:rPr>
-      <w:rFonts w:asciiTheme="majorHAnsi" w:eastAsiaTheme="majorEastAsia" w:hAnsiTheme="majorHAnsi" w:cstheme="majorBidi"/>
-      <w:b/>
-      <w:bCs/>
-      <w:color w:val="365F91" w:themeColor="accent1" w:themeShade="BF"/>
-      <w:sz w:val="28"/>
-      <w:szCs w:val="28"/>
-    </w:rPr>
-  </w:style>
-  <w:style w:type="paragraph" w:styleId="PargrafodaLista">
-    <w:name w:val="List Paragraph"/>
-    <w:basedOn w:val="Normal"/>
-    <w:uiPriority w:val="34"/>
-    <w:qFormat/>
-    <w:rsid w:val="004F003B"/>
-    <w:pPr>
-      <w:ind w:left="720"/>
-      <w:contextualSpacing/>
-    </w:pPr>
-  </w:style>
-  <w:style w:type="paragraph" w:styleId="Textodebalo">
-    <w:name w:val="Balloon Text"/>
-    <w:basedOn w:val="Normal"/>
-    <w:link w:val="TextodebaloChar"/>
-    <w:uiPriority w:val="99"/>
-    <w:semiHidden/>
-    <w:unhideWhenUsed/>
-    <w:rsid w:val="00813BB9"/>
-    <w:rPr>
-      <w:rFonts w:ascii="Tahoma" w:hAnsi="Tahoma" w:cs="Tahoma"/>
-      <w:sz w:val="16"/>
-      <w:szCs w:val="16"/>
-    </w:rPr>
-  </w:style>
-  <w:style w:type="character" w:customStyle="1" w:styleId="TextodebaloChar">
-    <w:name w:val="Texto de balão Char"/>
-    <w:basedOn w:val="Fontepargpadro"/>
-    <w:link w:val="Textodebalo"/>
-    <w:uiPriority w:val="99"/>
-    <w:semiHidden/>
-    <w:rsid w:val="00813BB9"/>
-    <w:rPr>
-      <w:rFonts w:ascii="Tahoma" w:hAnsi="Tahoma" w:cs="Tahoma"/>
-      <w:sz w:val="16"/>
-      <w:szCs w:val="16"/>
-    </w:rPr>
-  </w:style>
-</w:styles>
-</file>
-
-<file path=word/stylesWithEffects.xml><?xml version="1.0" encoding="utf-8"?>
-<w:styles xmlns:wpc="http://schemas.microsoft.com/office/word/2010/wordprocessingCanvas" xmlns:mc="http://schemas.openxmlformats.org/markup-compatibility/2006" xmlns:o="urn:schemas-microsoft-com:office:office" xmlns:r="http://schemas.openxmlformats.org/officeDocument/2006/relationships" xmlns:m="http://schemas.openxmlformats.org/officeDocument/2006/math" xmlns:v="urn:schemas-microsoft-com:vml" xmlns:wp14="http://schemas.microsoft.com/office/word/2010/wordprocessingDrawing" xmlns:wp="http://schemas.openxmlformats.org/drawingml/2006/wordprocessingDrawing" xmlns:w10="urn:schemas-microsoft-com:office:word" xmlns:w="http://schemas.openxmlformats.org/wordprocessingml/2006/main" xmlns:w14="http://schemas.microsoft.com/office/word/2010/wordml" xmlns:wpg="http://schemas.microsoft.com/office/word/2010/wordprocessingGroup" xmlns:wpi="http://schemas.microsoft.com/office/word/2010/wordprocessingInk" xmlns:wne="http://schemas.microsoft.com/office/word/2006/wordml" xmlns:wps="http://schemas.microsoft.com/office/word/2010/wordprocessingShape" mc:Ignorable="w14 wp14">
-  <w:docDefaults>
-    <w:rPrDefault>
-      <w:rPr>
-        <w:rFonts w:ascii="Times New Roman" w:eastAsia="Times New Roman" w:hAnsi="Times New Roman" w:cs="Times New Roman"/>
-        <w:lang w:val="pt-BR" w:eastAsia="pt-BR" w:bidi="ar-SA"/>
-      </w:rPr>
-    </w:rPrDefault>
-    <w:pPrDefault/>
-  </w:docDefaults>
-  <w:latentStyles w:defLockedState="0" w:defUIPriority="99" w:defSemiHidden="1" w:defUnhideWhenUsed="1" w:defQFormat="0" w:count="267">
-    <w:lsdException w:name="Normal" w:semiHidden="0" w:uiPriority="0" w:unhideWhenUsed="0" w:qFormat="1"/>
-    <w:lsdException w:name="heading 1" w:semiHidden="0" w:uiPriority="9" w:unhideWhenUsed="0" w:qFormat="1"/>
-    <w:lsdException w:name="heading 2" w:uiPriority="9" w:qFormat="1"/>
-    <w:lsdException w:name="heading 3" w:uiPriority="9" w:qFormat="1"/>
-    <w:lsdException w:name="heading 4" w:uiPriority="9" w:qFormat="1"/>
-    <w:lsdException w:name="heading 5" w:uiPriority="9" w:qFormat="1"/>
-    <w:lsdException w:name="heading 6" w:uiPriority="9" w:qFormat="1"/>
-    <w:lsdException w:name="heading 7" w:uiPriority="9" w:qFormat="1"/>
-    <w:lsdException w:name="heading 8" w:uiPriority="9" w:qFormat="1"/>
-    <w:lsdException w:name="heading 9" w:uiPriority="9" w:qFormat="1"/>
-    <w:lsdException w:name="toc 1" w:uiPriority="39"/>
-    <w:lsdException w:name="toc 2" w:uiPriority="39"/>
-    <w:lsdException w:name="toc 3" w:uiPriority="39"/>
-    <w:lsdException w:name="toc 4" w:uiPriority="39"/>
-    <w:lsdException w:name="toc 5" w:uiPriority="39"/>
-    <w:lsdException w:name="toc 6" w:uiPriority="39"/>
-    <w:lsdException w:name="toc 7" w:uiPriority="39"/>
-    <w:lsdException w:name="toc 8" w:uiPriority="39"/>
-    <w:lsdException w:name="toc 9" w:uiPriority="39"/>
-    <w:lsdException w:name="caption" w:uiPriority="35" w:qFormat="1"/>
-    <w:lsdException w:name="Title" w:semiHidden="0" w:uiPriority="10" w:unhideWhenUsed="0" w:qFormat="1"/>
-    <w:lsdException w:name="Default Paragraph Font" w:uiPriority="1"/>
-    <w:lsdException w:name="Subtitle" w:semiHidden="0" w:uiPriority="11" w:unhideWhenUsed="0" w:qFormat="1"/>
-    <w:lsdException w:name="Strong" w:semiHidden="0" w:uiPriority="22" w:unhideWhenUsed="0" w:qFormat="1"/>
-    <w:lsdException w:name="Emphasis" w:semiHidden="0" w:uiPriority="20" w:unhideWhenUsed="0" w:qFormat="1"/>
-    <w:lsdException w:name="Table Grid" w:semiHidden="0" w:uiPriority="59" w:unhideWhenUsed="0"/>
-    <w:lsdException w:name="Placeholder Text" w:unhideWhenUsed="0"/>
-    <w:lsdException w:name="No Spacing" w:semiHidden="0" w:uiPriority="1" w:unhideWhenUsed="0" w:qFormat="1"/>
-    <w:lsdException w:name="Light Shading" w:semiHidden="0" w:uiPriority="60" w:unhideWhenUsed="0"/>
-    <w:lsdException w:name="Light List" w:semiHidden="0" w:uiPriority="61" w:unhideWhenUsed="0"/>
-    <w:lsdException w:name="Light Grid" w:semiHidden="0" w:uiPriority="62" w:unhideWhenUsed="0"/>
-    <w:lsdException w:name="Medium Shading 1" w:semiHidden="0" w:uiPriority="63" w:unhideWhenUsed="0"/>
-    <w:lsdException w:name="Medium Shading 2" w:semiHidden="0" w:uiPriority="64" w:unhideWhenUsed="0"/>
-    <w:lsdException w:name="Medium List 1" w:semiHidden="0" w:uiPriority="65" w:unhideWhenUsed="0"/>
-    <w:lsdException w:name="Medium List 2" w:semiHidden="0" w:uiPriority="66" w:unhideWhenUsed="0"/>
-    <w:lsdException w:name="Medium Grid 1" w:semiHidden="0" w:uiPriority="67" w:unhideWhenUsed="0"/>
-    <w:lsdException w:name="Medium Grid 2" w:semiHidden="0" w:uiPriority="68" w:unhideWhenUsed="0"/>
-    <w:lsdException w:name="Medium Grid 3" w:semiHidden="0" w:uiPriority="69" w:unhideWhenUsed="0"/>
-    <w:lsdException w:name="Dark List" w:semiHidden="0" w:uiPriority="70" w:unhideWhenUsed="0"/>
-    <w:lsdException w:name="Colorful Shading" w:semiHidden="0" w:uiPriority="71" w:unhideWhenUsed="0"/>
-    <w:lsdException w:name="Colorful List" w:semiHidden="0" w:uiPriority="72" w:unhideWhenUsed="0"/>
-    <w:lsdException w:name="Colorful Grid" w:semiHidden="0" w:uiPriority="73" w:unhideWhenUsed="0"/>
-    <w:lsdException w:name="Light Shading Accent 1" w:semiHidden="0" w:uiPriority="60" w:unhideWhenUsed="0"/>
-    <w:lsdException w:name="Light List Accent 1" w:semiHidden="0" w:uiPriority="61" w:unhideWhenUsed="0"/>
-    <w:lsdException w:name="Light Grid Accent 1" w:semiHidden="0" w:uiPriority="62" w:unhideWhenUsed="0"/>
-    <w:lsdException w:name="Medium Shading 1 Accent 1" w:semiHidden="0" w:uiPriority="63" w:unhideWhenUsed="0"/>
-    <w:lsdException w:name="Medium Shading 2 Accent 1" w:semiHidden="0" w:uiPriority="64" w:unhideWhenUsed="0"/>
-    <w:lsdException w:name="Medium List 1 Accent 1" w:semiHidden="0" w:uiPriority="65" w:unhideWhenUsed="0"/>
-    <w:lsdException w:name="Revision" w:unhideWhenUsed="0"/>
-    <w:lsdException w:name="List Paragraph" w:semiHidden="0" w:uiPriority="34" w:unhideWhenUsed="0" w:qFormat="1"/>
-    <w:lsdException w:name="Quote" w:semiHidden="0" w:uiPriority="29" w:unhideWhenUsed="0" w:qFormat="1"/>
-    <w:lsdException w:name="Intense Quote" w:semiHidden="0" w:uiPriority="30" w:unhideWhenUsed="0" w:qFormat="1"/>
-    <w:lsdException w:name="Medium List 2 Accent 1" w:semiHidden="0" w:uiPriority="66" w:unhideWhenUsed="0"/>
-    <w:lsdException w:name="Medium Grid 1 Accent 1" w:semiHidden="0" w:uiPriority="67" w:unhideWhenUsed="0"/>
-    <w:lsdException w:name="Medium Grid 2 Accent 1" w:semiHidden="0" w:uiPriority="68" w:unhideWhenUsed="0"/>
-    <w:lsdException w:name="Medium Grid 3 Accent 1" w:semiHidden="0" w:uiPriority="69" w:unhideWhenUsed="0"/>
-    <w:lsdException w:name="Dark List Accent 1" w:semiHidden="0" w:uiPriority="70" w:unhideWhenUsed="0"/>
-    <w:lsdException w:name="Colorful Shading Accent 1" w:semiHidden="0" w:uiPriority="71" w:unhideWhenUsed="0"/>
-    <w:lsdException w:name="Colorful List Accent 1" w:semiHidden="0" w:uiPriority="72" w:unhideWhenUsed="0"/>
-    <w:lsdException w:name="Colorful Grid Accent 1" w:semiHidden="0" w:uiPriority="73" w:unhideWhenUsed="0"/>
-    <w:lsdException w:name="Light Shading Accent 2" w:semiHidden="0" w:uiPriority="60" w:unhideWhenUsed="0"/>
-    <w:lsdException w:name="Light List Accent 2" w:semiHidden="0" w:uiPriority="61" w:unhideWhenUsed="0"/>
-    <w:lsdException w:name="Light Grid Accent 2" w:semiHidden="0" w:uiPriority="62" w:unhideWhenUsed="0"/>
-    <w:lsdException w:name="Medium Shading 1 Accent 2" w:semiHidden="0" w:uiPriority="63" w:unhideWhenUsed="0"/>
-    <w:lsdException w:name="Medium Shading 2 Accent 2" w:semiHidden="0" w:uiPriority="64" w:unhideWhenUsed="0"/>
-    <w:lsdException w:name="Medium List 1 Accent 2" w:semiHidden="0" w:uiPriority="65" w:unhideWhenUsed="0"/>
-    <w:lsdException w:name="Medium List 2 Accent 2" w:semiHidden="0" w:uiPriority="66" w:unhideWhenUsed="0"/>
-    <w:lsdException w:name="Medium Grid 1 Accent 2" w:semiHidden="0" w:uiPriority="67" w:unhideWhenUsed="0"/>
-    <w:lsdException w:name="Medium Grid 2 Accent 2" w:semiHidden="0" w:uiPriority="68" w:unhideWhenUsed="0"/>
-    <w:lsdException w:name="Medium Grid 3 Accent 2" w:semiHidden="0" w:uiPriority="69" w:unhideWhenUsed="0"/>
-    <w:lsdException w:name="Dark List Accent 2" w:semiHidden="0" w:uiPriority="70" w:unhideWhenUsed="0"/>
-    <w:lsdException w:name="Colorful Shading Accent 2" w:semiHidden="0" w:uiPriority="71" w:unhideWhenUsed="0"/>
-    <w:lsdException w:name="Colorful List Accent 2" w:semiHidden="0" w:uiPriority="72" w:unhideWhenUsed="0"/>
-    <w:lsdException w:name="Colorful Grid Accent 2" w:semiHidden="0" w:uiPriority="73" w:unhideWhenUsed="0"/>
-    <w:lsdException w:name="Light Shading Accent 3" w:semiHidden="0" w:uiPriority="60" w:unhideWhenUsed="0"/>
-    <w:lsdException w:name="Light List Accent 3" w:semiHidden="0" w:uiPriority="61" w:unhideWhenUsed="0"/>
-    <w:lsdException w:name="Light Grid Accent 3" w:semiHidden="0" w:uiPriority="62" w:unhideWhenUsed="0"/>
-    <w:lsdException w:name="Medium Shading 1 Accent 3" w:semiHidden="0" w:uiPriority="63" w:unhideWhenUsed="0"/>
-    <w:lsdException w:name="Medium Shading 2 Accent 3" w:semiHidden="0" w:uiPriority="64" w:unhideWhenUsed="0"/>
-    <w:lsdException w:name="Medium List 1 Accent 3" w:semiHidden="0" w:uiPriority="65" w:unhideWhenUsed="0"/>
-    <w:lsdException w:name="Medium List 2 Accent 3" w:semiHidden="0" w:uiPriority="66" w:unhideWhenUsed="0"/>
-    <w:lsdException w:name="Medium Grid 1 Accent 3" w:semiHidden="0" w:uiPriority="67" w:unhideWhenUsed="0"/>
-    <w:lsdException w:name="Medium Grid 2 Accent 3" w:semiHidden="0" w:uiPriority="68" w:unhideWhenUsed="0"/>
-    <w:lsdException w:name="Medium Grid 3 Accent 3" w:semiHidden="0" w:uiPriority="69" w:unhideWhenUsed="0"/>
-    <w:lsdException w:name="Dark List Accent 3" w:semiHidden="0" w:uiPriority="70" w:unhideWhenUsed="0"/>
-    <w:lsdException w:name="Colorful Shading Accent 3" w:semiHidden="0" w:uiPriority="71" w:unhideWhenUsed="0"/>
-    <w:lsdException w:name="Colorful List Accent 3" w:semiHidden="0" w:uiPriority="72" w:unhideWhenUsed="0"/>
-    <w:lsdException w:name="Colorful Grid Accent 3" w:semiHidden="0" w:uiPriority="73" w:unhideWhenUsed="0"/>
-    <w:lsdException w:name="Light Shading Accent 4" w:semiHidden="0" w:uiPriority="60" w:unhideWhenUsed="0"/>
-    <w:lsdException w:name="Light List Accent 4" w:semiHidden="0" w:uiPriority="61" w:unhideWhenUsed="0"/>
-    <w:lsdException w:name="Light Grid Accent 4" w:semiHidden="0" w:uiPriority="62" w:unhideWhenUsed="0"/>
-    <w:lsdException w:name="Medium Shading 1 Accent 4" w:semiHidden="0" w:uiPriority="63" w:unhideWhenUsed="0"/>
-    <w:lsdException w:name="Medium Shading 2 Accent 4" w:semiHidden="0" w:uiPriority="64" w:unhideWhenUsed="0"/>
-    <w:lsdException w:name="Medium List 1 Accent 4" w:semiHidden="0" w:uiPriority="65" w:unhideWhenUsed="0"/>
-    <w:lsdException w:name="Medium List 2 Accent 4" w:semiHidden="0" w:uiPriority="66" w:unhideWhenUsed="0"/>
-    <w:lsdException w:name="Medium Grid 1 Accent 4" w:semiHidden="0" w:uiPriority="67" w:unhideWhenUsed="0"/>
-    <w:lsdException w:name="Medium Grid 2 Accent 4" w:semiHidden="0" w:uiPriority="68" w:unhideWhenUsed="0"/>
-    <w:lsdException w:name="Medium Grid 3 Accent 4" w:semiHidden="0" w:uiPriority="69" w:unhideWhenUsed="0"/>
-    <w:lsdException w:name="Dark List Accent 4" w:semiHidden="0" w:uiPriority="70" w:unhideWhenUsed="0"/>
-    <w:lsdException w:name="Colorful Shading Accent 4" w:semiHidden="0" w:uiPriority="71" w:unhideWhenUsed="0"/>
-    <w:lsdException w:name="Colorful List Accent 4" w:semiHidden="0" w:uiPriority="72" w:unhideWhenUsed="0"/>
-    <w:lsdException w:name="Colorful Grid Accent 4" w:semiHidden="0" w:uiPriority="73" w:unhideWhenUsed="0"/>
-    <w:lsdException w:name="Light Shading Accent 5" w:semiHidden="0" w:uiPriority="60" w:unhideWhenUsed="0"/>
-    <w:lsdException w:name="Light List Accent 5" w:semiHidden="0" w:uiPriority="61" w:unhideWhenUsed="0"/>
-    <w:lsdException w:name="Light Grid Accent 5" w:semiHidden="0" w:uiPriority="62" w:unhideWhenUsed="0"/>
-    <w:lsdException w:name="Medium Shading 1 Accent 5" w:semiHidden="0" w:uiPriority="63" w:unhideWhenUsed="0"/>
-    <w:lsdException w:name="Medium Shading 2 Accent 5" w:semiHidden="0" w:uiPriority="64" w:unhideWhenUsed="0"/>
-    <w:lsdException w:name="Medium List 1 Accent 5" w:semiHidden="0" w:uiPriority="65" w:unhideWhenUsed="0"/>
-    <w:lsdException w:name="Medium List 2 Accent 5" w:semiHidden="0" w:uiPriority="66" w:unhideWhenUsed="0"/>
-    <w:lsdException w:name="Medium Grid 1 Accent 5" w:semiHidden="0" w:uiPriority="67" w:unhideWhenUsed="0"/>
-    <w:lsdException w:name="Medium Grid 2 Accent 5" w:semiHidden="0" w:uiPriority="68" w:unhideWhenUsed="0"/>
-    <w:lsdException w:name="Medium Grid 3 Accent 5" w:semiHidden="0" w:uiPriority="69" w:unhideWhenUsed="0"/>
-    <w:lsdException w:name="Dark List Accent 5" w:semiHidden="0" w:uiPriority="70" w:unhideWhenUsed="0"/>
-    <w:lsdException w:name="Colorful Shading Accent 5" w:semiHidden="0" w:uiPriority="71" w:unhideWhenUsed="0"/>
-    <w:lsdException w:name="Colorful List Accent 5" w:semiHidden="0" w:uiPriority="72" w:unhideWhenUsed="0"/>
-    <w:lsdException w:name="Colorful Grid Accent 5" w:semiHidden="0" w:uiPriority="73" w:unhideWhenUsed="0"/>
-    <w:lsdException w:name="Light Shading Accent 6" w:semiHidden="0" w:uiPriority="60" w:unhideWhenUsed="0"/>
-    <w:lsdException w:name="Light List Accent 6" w:semiHidden="0" w:uiPriority="61" w:unhideWhenUsed="0"/>
-    <w:lsdException w:name="Light Grid Accent 6" w:semiHidden="0" w:uiPriority="62" w:unhideWhenUsed="0"/>
-    <w:lsdException w:name="Medium Shading 1 Accent 6" w:semiHidden="0" w:uiPriority="63" w:unhideWhenUsed="0"/>
-    <w:lsdException w:name="Medium Shading 2 Accent 6" w:semiHidden="0" w:uiPriority="64" w:unhideWhenUsed="0"/>
-    <w:lsdException w:name="Medium List 1 Accent 6" w:semiHidden="0" w:uiPriority="65" w:unhideWhenUsed="0"/>
-    <w:lsdException w:name="Medium List 2 Accent 6" w:semiHidden="0" w:uiPriority="66" w:unhideWhenUsed="0"/>
-    <w:lsdException w:name="Medium Grid 1 Accent 6" w:semiHidden="0" w:uiPriority="67" w:unhideWhenUsed="0"/>
-    <w:lsdException w:name="Medium Grid 2 Accent 6" w:semiHidden="0" w:uiPriority="68" w:unhideWhenUsed="0"/>
-    <w:lsdException w:name="Medium Grid 3 Accent 6" w:semiHidden="0" w:uiPriority="69" w:unhideWhenUsed="0"/>
-    <w:lsdException w:name="Dark List Accent 6" w:semiHidden="0" w:uiPriority="70" w:unhideWhenUsed="0"/>
-    <w:lsdException w:name="Colorful Shading Accent 6" w:semiHidden="0" w:uiPriority="71" w:unhideWhenUsed="0"/>
-    <w:lsdException w:name="Colorful List Accent 6" w:semiHidden="0" w:uiPriority="72" w:unhideWhenUsed="0"/>
-    <w:lsdException w:name="Colorful Grid Accent 6" w:semiHidden="0" w:uiPriority="73" w:unhideWhenUsed="0"/>
-    <w:lsdException w:name="Subtle Emphasis" w:semiHidden="0" w:uiPriority="19" w:unhideWhenUsed="0" w:qFormat="1"/>
-    <w:lsdException w:name="Intense Emphasis" w:semiHidden="0" w:uiPriority="21" w:unhideWhenUsed="0" w:qFormat="1"/>
-    <w:lsdException w:name="Subtle Reference" w:semiHidden="0" w:uiPriority="31" w:unhideWhenUsed="0" w:qFormat="1"/>
-    <w:lsdException w:name="Intense Reference" w:semiHidden="0" w:uiPriority="32" w:unhideWhenUsed="0" w:qFormat="1"/>
-    <w:lsdException w:name="Book Title" w:semiHidden="0" w:uiPriority="33" w:unhideWhenUsed="0" w:qFormat="1"/>
-    <w:lsdException w:name="Bibliography" w:uiPriority="37"/>
-    <w:lsdException w:name="TOC Heading" w:uiPriority="39" w:qFormat="1"/>
+  <w:latentStyles w:defLockedState="0" w:defUIPriority="99" w:defSemiHidden="0" w:defUnhideWhenUsed="0" w:defQFormat="0" w:count="376">
+    <w:lsdException w:name="Normal" w:uiPriority="0" w:qFormat="1"/>
+    <w:lsdException w:name="heading 1" w:uiPriority="9" w:qFormat="1"/>
+    <w:lsdException w:name="heading 2" w:semiHidden="1" w:uiPriority="9" w:unhideWhenUsed="1" w:qFormat="1"/>
+    <w:lsdException w:name="heading 3" w:semiHidden="1" w:uiPriority="9" w:unhideWhenUsed="1" w:qFormat="1"/>
+    <w:lsdException w:name="heading 4" w:semiHidden="1" w:uiPriority="9" w:unhideWhenUsed="1" w:qFormat="1"/>
+    <w:lsdException w:name="heading 5" w:semiHidden="1" w:uiPriority="9" w:unhideWhenUsed="1" w:qFormat="1"/>
+    <w:lsdException w:name="heading 6" w:semiHidden="1" w:uiPriority="9" w:unhideWhenUsed="1" w:qFormat="1"/>
+    <w:lsdException w:name="heading 7" w:semiHidden="1" w:uiPriority="9" w:unhideWhenUsed="1" w:qFormat="1"/>
+    <w:lsdException w:name="heading 8" w:semiHidden="1" w:uiPriority="9" w:unhideWhenUsed="1" w:qFormat="1"/>
+    <w:lsdException w:name="heading 9" w:semiHidden="1" w:uiPriority="9" w:unhideWhenUsed="1" w:qFormat="1"/>
+    <w:lsdException w:name="index 1" w:semiHidden="1" w:unhideWhenUsed="1"/>
+    <w:lsdException w:name="index 2" w:semiHidden="1" w:unhideWhenUsed="1"/>
+    <w:lsdException w:name="index 3" w:semiHidden="1" w:unhideWhenUsed="1"/>
+    <w:lsdException w:name="index 4" w:semiHidden="1" w:unhideWhenUsed="1"/>
+    <w:lsdException w:name="index 5" w:semiHidden="1" w:unhideWhenUsed="1"/>
+    <w:lsdException w:name="index 6" w:semiHidden="1" w:unhideWhenUsed="1"/>
+    <w:lsdException w:name="index 7" w:semiHidden="1" w:unhideWhenUsed="1"/>
+    <w:lsdException w:name="index 8" w:semiHidden="1" w:unhideWhenUsed="1"/>
+    <w:lsdException w:name="index 9" w:semiHidden="1" w:unhideWhenUsed="1"/>
+    <w:lsdException w:name="toc 1" w:semiHidden="1" w:uiPriority="39" w:unhideWhenUsed="1"/>
+    <w:lsdException w:name="toc 2" w:semiHidden="1" w:uiPriority="39" w:unhideWhenUsed="1"/>
+    <w:lsdException w:name="toc 3" w:semiHidden="1" w:uiPriority="39" w:unhideWhenUsed="1"/>
+    <w:lsdException w:name="toc 4" w:semiHidden="1" w:uiPriority="39" w:unhideWhenUsed="1"/>
+    <w:lsdException w:name="toc 5" w:semiHidden="1" w:uiPriority="39" w:unhideWhenUsed="1"/>
+    <w:lsdException w:name="toc 6" w:semiHidden="1" w:uiPriority="39" w:unhideWhenUsed="1"/>
+    <w:lsdException w:name="toc 7" w:semiHidden="1" w:uiPriority="39" w:unhideWhenUsed="1"/>
+    <w:lsdException w:name="toc 8" w:semiHidden="1" w:uiPriority="39" w:unhideWhenUsed="1"/>
+    <w:lsdException w:name="toc 9" w:semiHidden="1" w:uiPriority="39" w:unhideWhenUsed="1"/>
+    <w:lsdException w:name="Normal Indent" w:semiHidden="1" w:unhideWhenUsed="1"/>
+    <w:lsdException w:name="footnote text" w:semiHidden="1" w:unhideWhenUsed="1"/>
+    <w:lsdException w:name="annotation text" w:semiHidden="1" w:unhideWhenUsed="1"/>
+    <w:lsdException w:name="header" w:semiHidden="1" w:unhideWhenUsed="1"/>
+    <w:lsdException w:name="footer" w:semiHidden="1" w:unhideWhenUsed="1"/>
+    <w:lsdException w:name="index heading" w:semiHidden="1" w:unhideWhenUsed="1"/>
+    <w:lsdException w:name="caption" w:semiHidden="1" w:uiPriority="35" w:unhideWhenUsed="1" w:qFormat="1"/>
+    <w:lsdException w:name="table of figures" w:semiHidden="1" w:unhideWhenUsed="1"/>
+    <w:lsdException w:name="envelope address" w:semiHidden="1" w:unhideWhenUsed="1"/>
+    <w:lsdException w:name="envelope return" w:semiHidden="1" w:unhideWhenUsed="1"/>
+    <w:lsdException w:name="footnote reference" w:semiHidden="1" w:unhideWhenUsed="1"/>
+    <w:lsdException w:name="annotation reference" w:semiHidden="1" w:unhideWhenUsed="1"/>
+    <w:lsdException w:name="line number" w:semiHidden="1" w:unhideWhenUsed="1"/>
+    <w:lsdException w:name="page number" w:semiHidden="1" w:unhideWhenUsed="1"/>
+    <w:lsdException w:name="endnote reference" w:semiHidden="1" w:unhideWhenUsed="1"/>
+    <w:lsdException w:name="endnote text" w:semiHidden="1" w:unhideWhenUsed="1"/>
+    <w:lsdException w:name="table of authorities" w:semiHidden="1" w:unhideWhenUsed="1"/>
+    <w:lsdException w:name="macro" w:semiHidden="1" w:unhideWhenUsed="1"/>
+    <w:lsdException w:name="toa heading" w:semiHidden="1" w:unhideWhenUsed="1"/>
+    <w:lsdException w:name="List" w:semiHidden="1" w:unhideWhenUsed="1"/>
+    <w:lsdException w:name="List Bullet" w:semiHidden="1" w:unhideWhenUsed="1"/>
+    <w:lsdException w:name="List Number" w:semiHidden="1" w:unhideWhenUsed="1"/>
+    <w:lsdException w:name="List 2" w:semiHidden="1" w:unhideWhenUsed="1"/>
+    <w:lsdException w:name="List 3" w:semiHidden="1" w:unhideWhenUsed="1"/>
+    <w:lsdException w:name="List 4" w:semiHidden="1" w:unhideWhenUsed="1"/>
+    <w:lsdException w:name="List 5" w:semiHidden="1" w:unhideWhenUsed="1"/>
+    <w:lsdException w:name="List Bullet 2" w:semiHidden="1" w:unhideWhenUsed="1"/>
+    <w:lsdException w:name="List Bullet 3" w:semiHidden="1" w:unhideWhenUsed="1"/>
+    <w:lsdException w:name="List Bullet 4" w:semiHidden="1" w:unhideWhenUsed="1"/>
+    <w:lsdException w:name="List Bullet 5" w:semiHidden="1" w:unhideWhenUsed="1"/>
+    <w:lsdException w:name="List Number 2" w:semiHidden="1" w:unhideWhenUsed="1"/>
+    <w:lsdException w:name="List Number 3" w:semiHidden="1" w:unhideWhenUsed="1"/>
+    <w:lsdException w:name="List Number 4" w:semiHidden="1" w:unhideWhenUsed="1"/>
+    <w:lsdException w:name="List Number 5" w:semiHidden="1" w:unhideWhenUsed="1"/>
+    <w:lsdException w:name="Title" w:uiPriority="10" w:qFormat="1"/>
+    <w:lsdException w:name="Closing" w:semiHidden="1" w:unhideWhenUsed="1"/>
+    <w:lsdException w:name="Signature" w:semiHidden="1" w:unhideWhenUsed="1"/>
+    <w:lsdException w:name="Default Paragraph Font" w:semiHidden="1" w:uiPriority="1" w:unhideWhenUsed="1"/>
+    <w:lsdException w:name="Body Text" w:semiHidden="1" w:unhideWhenUsed="1"/>
+    <w:lsdException w:name="Body Text Indent" w:semiHidden="1" w:unhideWhenUsed="1"/>
+    <w:lsdException w:name="List Continue" w:semiHidden="1" w:unhideWhenUsed="1"/>
+    <w:lsdException w:name="List Continue 2" w:semiHidden="1" w:unhideWhenUsed="1"/>
+    <w:lsdException w:name="List Continue 3" w:semiHidden="1" w:unhideWhenUsed="1"/>
+    <w:lsdException w:name="List Continue 4" w:semiHidden="1" w:unhideWhenUsed="1"/>
+    <w:lsdException w:name="List Continue 5" w:semiHidden="1" w:unhideWhenUsed="1"/>
+    <w:lsdException w:name="Message Header" w:semiHidden="1" w:unhideWhenUsed="1"/>
+    <w:lsdException w:name="Subtitle" w:uiPriority="11" w:qFormat="1"/>
+    <w:lsdException w:name="Salutation" w:semiHidden="1" w:unhideWhenUsed="1"/>
+    <w:lsdException w:name="Date" w:semiHidden="1" w:unhideWhenUsed="1"/>
+    <w:lsdException w:name="Body Text First Indent" w:semiHidden="1" w:unhideWhenUsed="1"/>
+    <w:lsdException w:name="Body Text First Indent 2" w:semiHidden="1" w:unhideWhenUsed="1"/>
+    <w:lsdException w:name="Note Heading" w:semiHidden="1" w:unhideWhenUsed="1"/>
+    <w:lsdException w:name="Body Text 2" w:semiHidden="1" w:unhideWhenUsed="1"/>
+    <w:lsdException w:name="Body Text 3" w:semiHidden="1" w:unhideWhenUsed="1"/>
+    <w:lsdException w:name="Body Text Indent 2" w:semiHidden="1" w:unhideWhenUsed="1"/>
+    <w:lsdException w:name="Body Text Indent 3" w:semiHidden="1" w:unhideWhenUsed="1"/>
+    <w:lsdException w:name="Block Text" w:semiHidden="1" w:unhideWhenUsed="1"/>
+    <w:lsdException w:name="Hyperlink" w:semiHidden="1" w:unhideWhenUsed="1"/>
+    <w:lsdException w:name="FollowedHyperlink" w:semiHidden="1" w:unhideWhenUsed="1"/>
+    <w:lsdException w:name="Strong" w:uiPriority="22" w:qFormat="1"/>
+    <w:lsdException w:name="Emphasis" w:uiPriority="20" w:qFormat="1"/>
+    <w:lsdException w:name="Document Map" w:semiHidden="1" w:unhideWhenUsed="1"/>
+    <w:lsdException w:name="Plain Text" w:semiHidden="1" w:unhideWhenUsed="1"/>
+    <w:lsdException w:name="E-mail Signature" w:semiHidden="1" w:unhideWhenUsed="1"/>
+    <w:lsdException w:name="HTML Top of Form" w:semiHidden="1" w:unhideWhenUsed="1"/>
+    <w:lsdException w:name="HTML Bottom of Form" w:semiHidden="1" w:unhideWhenUsed="1"/>
+    <w:lsdException w:name="Normal (Web)" w:semiHidden="1" w:unhideWhenUsed="1"/>
+    <w:lsdException w:name="HTML Acronym" w:semiHidden="1" w:unhideWhenUsed="1"/>
+    <w:lsdException w:name="HTML Address" w:semiHidden="1" w:unhideWhenUsed="1"/>
+    <w:lsdException w:name="HTML Cite" w:semiHidden="1" w:unhideWhenUsed="1"/>
+    <w:lsdException w:name="HTML Code" w:semiHidden="1" w:unhideWhenUsed="1"/>
+    <w:lsdException w:name="HTML Definition" w:semiHidden="1" w:unhideWhenUsed="1"/>
+    <w:lsdException w:name="HTML Keyboard" w:semiHidden="1" w:unhideWhenUsed="1"/>
+    <w:lsdException w:name="HTML Preformatted" w:semiHidden="1" w:unhideWhenUsed="1"/>
+    <w:lsdException w:name="HTML Sample" w:semiHidden="1" w:unhideWhenUsed="1"/>
+    <w:lsdException w:name="HTML Typewriter" w:semiHidden="1" w:unhideWhenUsed="1"/>
+    <w:lsdException w:name="HTML Variable" w:semiHidden="1" w:unhideWhenUsed="1"/>
+    <w:lsdException w:name="Normal Table" w:semiHidden="1" w:unhideWhenUsed="1"/>
+    <w:lsdException w:name="annotation subject" w:semiHidden="1" w:unhideWhenUsed="1"/>
+    <w:lsdException w:name="No List" w:semiHidden="1" w:unhideWhenUsed="1"/>
+    <w:lsdException w:name="Outline List 1" w:semiHidden="1" w:unhideWhenUsed="1"/>
+    <w:lsdException w:name="Outline List 2" w:semiHidden="1" w:unhideWhenUsed="1"/>
+    <w:lsdException w:name="Outline List 3" w:semiHidden="1" w:unhideWhenUsed="1"/>
+    <w:lsdException w:name="Table Simple 1" w:semiHidden="1" w:unhideWhenUsed="1"/>
+    <w:lsdException w:name="Table Simple 2" w:semiHidden="1" w:unhideWhenUsed="1"/>
+    <w:lsdException w:name="Table Simple 3" w:semiHidden="1" w:unhideWhenUsed="1"/>
+    <w:lsdException w:name="Table Classic 1" w:semiHidden="1" w:unhideWhenUsed="1"/>
+    <w:lsdException w:name="Table Classic 2" w:semiHidden="1" w:unhideWhenUsed="1"/>
+    <w:lsdException w:name="Table Classic 3" w:semiHidden="1" w:unhideWhenUsed="1"/>
+    <w:lsdException w:name="Table Classic 4" w:semiHidden="1" w:unhideWhenUsed="1"/>
+    <w:lsdException w:name="Table Colorful 1" w:semiHidden="1" w:unhideWhenUsed="1"/>
+    <w:lsdException w:name="Table Colorful 2" w:semiHidden="1" w:unhideWhenUsed="1"/>
+    <w:lsdException w:name="Table Colorful 3" w:semiHidden="1" w:unhideWhenUsed="1"/>
+    <w:lsdException w:name="Table Columns 1" w:semiHidden="1" w:unhideWhenUsed="1"/>
+    <w:lsdException w:name="Table Columns 2" w:semiHidden="1" w:unhideWhenUsed="1"/>
+    <w:lsdException w:name="Table Columns 3" w:semiHidden="1" w:unhideWhenUsed="1"/>
+    <w:lsdException w:name="Table Columns 4" w:semiHidden="1" w:unhideWhenUsed="1"/>
+    <w:lsdException w:name="Table Columns 5" w:semiHidden="1" w:unhideWhenUsed="1"/>
+    <w:lsdException w:name="Table Grid 1" w:semiHidden="1" w:unhideWhenUsed="1"/>
+    <w:lsdException w:name="Table Grid 2" w:semiHidden="1" w:unhideWhenUsed="1"/>
+    <w:lsdException w:name="Table Grid 3" w:semiHidden="1" w:unhideWhenUsed="1"/>
+    <w:lsdException w:name="Table Grid 4" w:semiHidden="1" w:unhideWhenUsed="1"/>
+    <w:lsdException w:name="Table Grid 5" w:semiHidden="1" w:unhideWhenUsed="1"/>
+    <w:lsdException w:name="Table Grid 6" w:semiHidden="1" w:unhideWhenUsed="1"/>
+    <w:lsdException w:name="Table Grid 7" w:semiHidden="1" w:unhideWhenUsed="1"/>
+    <w:lsdException w:name="Table Grid 8" w:semiHidden="1" w:unhideWhenUsed="1"/>
+    <w:lsdException w:name="Table List 1" w:semiHidden="1" w:unhideWhenUsed="1"/>
+    <w:lsdException w:name="Table List 2" w:semiHidden="1" w:unhideWhenUsed="1"/>
+    <w:lsdException w:name="Table List 3" w:semiHidden="1" w:unhideWhenUsed="1"/>
+    <w:lsdException w:name="Table List 4" w:semiHidden="1" w:unhideWhenUsed="1"/>
+    <w:lsdException w:name="Table List 5" w:semiHidden="1" w:unhideWhenUsed="1"/>
+    <w:lsdException w:name="Table List 6" w:semiHidden="1" w:unhideWhenUsed="1"/>
+    <w:lsdException w:name="Table List 7" w:semiHidden="1" w:unhideWhenUsed="1"/>
+    <w:lsdException w:name="Table List 8" w:semiHidden="1" w:unhideWhenUsed="1"/>
+    <w:lsdException w:name="Table 3D effects 1" w:semiHidden="1" w:unhideWhenUsed="1"/>
+    <w:lsdException w:name="Table 3D effects 2" w:semiHidden="1" w:unhideWhenUsed="1"/>
+    <w:lsdException w:name="Table 3D effects 3" w:semiHidden="1" w:unhideWhenUsed="1"/>
+    <w:lsdException w:name="Table Contemporary" w:semiHidden="1" w:unhideWhenUsed="1"/>
+    <w:lsdException w:name="Table Elegant" w:semiHidden="1" w:unhideWhenUsed="1"/>
+    <w:lsdException w:name="Table Professional" w:semiHidden="1" w:unhideWhenUsed="1"/>
+    <w:lsdException w:name="Table Subtle 1" w:semiHidden="1" w:unhideWhenUsed="1"/>
+    <w:lsdException w:name="Table Subtle 2" w:semiHidden="1" w:unhideWhenUsed="1"/>
+    <w:lsdException w:name="Table Web 1" w:semiHidden="1" w:unhideWhenUsed="1"/>
+    <w:lsdException w:name="Table Web 2" w:semiHidden="1" w:unhideWhenUsed="1"/>
+    <w:lsdException w:name="Table Web 3" w:semiHidden="1" w:unhideWhenUsed="1"/>
+    <w:lsdException w:name="Balloon Text" w:semiHidden="1" w:unhideWhenUsed="1"/>
+    <w:lsdException w:name="Table Grid" w:semiHidden="1" w:uiPriority="59" w:unhideWhenUsed="1"/>
+    <w:lsdException w:name="Table Theme" w:semiHidden="1" w:unhideWhenUsed="1"/>
+    <w:lsdException w:name="Placeholder Text" w:semiHidden="1"/>
+    <w:lsdException w:name="No Spacing" w:uiPriority="1" w:qFormat="1"/>
+    <w:lsdException w:name="Light Shading" w:uiPriority="60"/>
+    <w:lsdException w:name="Light List" w:uiPriority="61"/>
+    <w:lsdException w:name="Light Grid" w:uiPriority="62"/>
+    <w:lsdException w:name="Medium Shading 1" w:uiPriority="63"/>
+    <w:lsdException w:name="Medium Shading 2" w:uiPriority="64"/>
+    <w:lsdException w:name="Medium List 1" w:uiPriority="65"/>
+    <w:lsdException w:name="Medium List 2" w:uiPriority="66"/>
+    <w:lsdException w:name="Medium Grid 1" w:uiPriority="67"/>
+    <w:lsdException w:name="Medium Grid 2" w:uiPriority="68"/>
+    <w:lsdException w:name="Medium Grid 3" w:uiPriority="69"/>
+    <w:lsdException w:name="Dark List" w:uiPriority="70"/>
+    <w:lsdException w:name="Colorful Shading" w:uiPriority="71"/>
+    <w:lsdException w:name="Colorful List" w:uiPriority="72"/>
+    <w:lsdException w:name="Colorful Grid" w:uiPriority="73"/>
+    <w:lsdException w:name="Light Shading Accent 1" w:uiPriority="60"/>
+    <w:lsdException w:name="Light List Accent 1" w:uiPriority="61"/>
+    <w:lsdException w:name="Light Grid Accent 1" w:uiPriority="62"/>
+    <w:lsdException w:name="Medium Shading 1 Accent 1" w:uiPriority="63"/>
+    <w:lsdException w:name="Medium Shading 2 Accent 1" w:uiPriority="64"/>
+    <w:lsdException w:name="Medium List 1 Accent 1" w:uiPriority="65"/>
+    <w:lsdException w:name="Revision" w:semiHidden="1"/>
+    <w:lsdException w:name="List Paragraph" w:uiPriority="34" w:qFormat="1"/>
+    <w:lsdException w:name="Quote" w:uiPriority="29" w:qFormat="1"/>
+    <w:lsdException w:name="Intense Quote" w:uiPriority="30" w:qFormat="1"/>
+    <w:lsdException w:name="Medium List 2 Accent 1" w:uiPriority="66"/>
+    <w:lsdException w:name="Medium Grid 1 Accent 1" w:uiPriority="67"/>
+    <w:lsdException w:name="Medium Grid 2 Accent 1" w:uiPriority="68"/>
+    <w:lsdException w:name="Medium Grid 3 Accent 1" w:uiPriority="69"/>
+    <w:lsdException w:name="Dark List Accent 1" w:uiPriority="70"/>
+    <w:lsdException w:name="Colorful Shading Accent 1" w:uiPriority="71"/>
+    <w:lsdException w:name="Colorful List Accent 1" w:uiPriority="72"/>
+    <w:lsdException w:name="Colorful Grid Accent 1" w:uiPriority="73"/>
+    <w:lsdException w:name="Light Shading Accent 2" w:uiPriority="60"/>
+    <w:lsdException w:name="Light List Accent 2" w:uiPriority="61"/>
+    <w:lsdException w:name="Light Grid Accent 2" w:uiPriority="62"/>
+    <w:lsdException w:name="Medium Shading 1 Accent 2" w:uiPriority="63"/>
+    <w:lsdException w:name="Medium Shading 2 Accent 2" w:uiPriority="64"/>
+    <w:lsdException w:name="Medium List 1 Accent 2" w:uiPriority="65"/>
+    <w:lsdException w:name="Medium List 2 Accent 2" w:uiPriority="66"/>
+    <w:lsdException w:name="Medium Grid 1 Accent 2" w:uiPriority="67"/>
+    <w:lsdException w:name="Medium Grid 2 Accent 2" w:uiPriority="68"/>
+    <w:lsdException w:name="Medium Grid 3 Accent 2" w:uiPriority="69"/>
+    <w:lsdException w:name="Dark List Accent 2" w:uiPriority="70"/>
+    <w:lsdException w:name="Colorful Shading Accent 2" w:uiPriority="71"/>
+    <w:lsdException w:name="Colorful List Accent 2" w:uiPriority="72"/>
+    <w:lsdException w:name="Colorful Grid Accent 2" w:uiPriority="73"/>
+    <w:lsdException w:name="Light Shading Accent 3" w:uiPriority="60"/>
+    <w:lsdException w:name="Light List Accent 3" w:uiPriority="61"/>
+    <w:lsdException w:name="Light Grid Accent 3" w:uiPriority="62"/>
+    <w:lsdException w:name="Medium Shading 1 Accent 3" w:uiPriority="63"/>
+    <w:lsdException w:name="Medium Shading 2 Accent 3" w:uiPriority="64"/>
+    <w:lsdException w:name="Medium List 1 Accent 3" w:uiPriority="65"/>
+    <w:lsdException w:name="Medium List 2 Accent 3" w:uiPriority="66"/>
+    <w:lsdException w:name="Medium Grid 1 Accent 3" w:uiPriority="67"/>
+    <w:lsdException w:name="Medium Grid 2 Accent 3" w:uiPriority="68"/>
+    <w:lsdException w:name="Medium Grid 3 Accent 3" w:uiPriority="69"/>
+    <w:lsdException w:name="Dark List Accent 3" w:uiPriority="70"/>
+    <w:lsdException w:name="Colorful Shading Accent 3" w:uiPriority="71"/>
+    <w:lsdException w:name="Colorful List Accent 3" w:uiPriority="72"/>
+    <w:lsdException w:name="Colorful Grid Accent 3" w:uiPriority="73"/>
+    <w:lsdException w:name="Light Shading Accent 4" w:uiPriority="60"/>
+    <w:lsdException w:name="Light List Accent 4" w:uiPriority="61"/>
+    <w:lsdException w:name="Light Grid Accent 4" w:uiPriority="62"/>
+    <w:lsdException w:name="Medium Shading 1 Accent 4" w:uiPriority="63"/>
+    <w:lsdException w:name="Medium Shading 2 Accent 4" w:uiPriority="64"/>
+    <w:lsdException w:name="Medium List 1 Accent 4" w:uiPriority="65"/>
+    <w:lsdException w:name="Medium List 2 Accent 4" w:uiPriority="66"/>
+    <w:lsdException w:name="Medium Grid 1 Accent 4" w:uiPriority="67"/>
+    <w:lsdException w:name="Medium Grid 2 Accent 4" w:uiPriority="68"/>
+    <w:lsdException w:name="Medium Grid 3 Accent 4" w:uiPriority="69"/>
+    <w:lsdException w:name="Dark List Accent 4" w:uiPriority="70"/>
+    <w:lsdException w:name="Colorful Shading Accent 4" w:uiPriority="71"/>
+    <w:lsdException w:name="Colorful List Accent 4" w:uiPriority="72"/>
+    <w:lsdException w:name="Colorful Grid Accent 4" w:uiPriority="73"/>
+    <w:lsdException w:name="Light Shading Accent 5" w:uiPriority="60"/>
+    <w:lsdException w:name="Light List Accent 5" w:uiPriority="61"/>
+    <w:lsdException w:name="Light Grid Accent 5" w:uiPriority="62"/>
+    <w:lsdException w:name="Medium Shading 1 Accent 5" w:uiPriority="63"/>
+    <w:lsdException w:name="Medium Shading 2 Accent 5" w:uiPriority="64"/>
+    <w:lsdException w:name="Medium List 1 Accent 5" w:uiPriority="65"/>
+    <w:lsdException w:name="Medium List 2 Accent 5" w:uiPriority="66"/>
+    <w:lsdException w:name="Medium Grid 1 Accent 5" w:uiPriority="67"/>
+    <w:lsdException w:name="Medium Grid 2 Accent 5" w:uiPriority="68"/>
+    <w:lsdException w:name="Medium Grid 3 Accent 5" w:uiPriority="69"/>
+    <w:lsdException w:name="Dark List Accent 5" w:uiPriority="70"/>
+    <w:lsdException w:name="Colorful Shading Accent 5" w:uiPriority="71"/>
+    <w:lsdException w:name="Colorful List Accent 5" w:uiPriority="72"/>
+    <w:lsdException w:name="Colorful Grid Accent 5" w:uiPriority="73"/>
+    <w:lsdException w:name="Light Shading Accent 6" w:uiPriority="60"/>
+    <w:lsdException w:name="Light List Accent 6" w:uiPriority="61"/>
+    <w:lsdException w:name="Light Grid Accent 6" w:uiPriority="62"/>
+    <w:lsdException w:name="Medium Shading 1 Accent 6" w:uiPriority="63"/>
+    <w:lsdException w:name="Medium Shading 2 Accent 6" w:uiPriority="64"/>
+    <w:lsdException w:name="Medium List 1 Accent 6" w:uiPriority="65"/>
+    <w:lsdException w:name="Medium List 2 Accent 6" w:uiPriority="66"/>
+    <w:lsdException w:name="Medium Grid 1 Accent 6" w:uiPriority="67"/>
+    <w:lsdException w:name="Medium Grid 2 Accent 6" w:uiPriority="68"/>
+    <w:lsdException w:name="Medium Grid 3 Accent 6" w:uiPriority="69"/>
+    <w:lsdException w:name="Dark List Accent 6" w:uiPriority="70"/>
+    <w:lsdException w:name="Colorful Shading Accent 6" w:uiPriority="71"/>
+    <w:lsdException w:name="Colorful List Accent 6" w:uiPriority="72"/>
+    <w:lsdException w:name="Colorful Grid Accent 6" w:uiPriority="73"/>
+    <w:lsdException w:name="Subtle Emphasis" w:uiPriority="19" w:qFormat="1"/>
+    <w:lsdException w:name="Intense Emphasis" w:uiPriority="21" w:qFormat="1"/>
+    <w:lsdException w:name="Subtle Reference" w:uiPriority="31" w:qFormat="1"/>
+    <w:lsdException w:name="Intense Reference" w:uiPriority="32" w:qFormat="1"/>
+    <w:lsdException w:name="Book Title" w:uiPriority="33" w:qFormat="1"/>
+    <w:lsdException w:name="Bibliography" w:semiHidden="1" w:uiPriority="37" w:unhideWhenUsed="1"/>
+    <w:lsdException w:name="TOC Heading" w:semiHidden="1" w:uiPriority="39" w:unhideWhenUsed="1" w:qFormat="1"/>
+    <w:lsdException w:name="Plain Table 1" w:uiPriority="41"/>
+    <w:lsdException w:name="Plain Table 2" w:uiPriority="42"/>
+    <w:lsdException w:name="Plain Table 3" w:uiPriority="43"/>
+    <w:lsdException w:name="Plain Table 4" w:uiPriority="44"/>
+    <w:lsdException w:name="Plain Table 5" w:uiPriority="45"/>
+    <w:lsdException w:name="Grid Table Light" w:uiPriority="40"/>
+    <w:lsdException w:name="Grid Table 1 Light" w:uiPriority="46"/>
+    <w:lsdException w:name="Grid Table 2" w:uiPriority="47"/>
+    <w:lsdException w:name="Grid Table 3" w:uiPriority="48"/>
+    <w:lsdException w:name="Grid Table 4" w:uiPriority="49"/>
+    <w:lsdException w:name="Grid Table 5 Dark" w:uiPriority="50"/>
+    <w:lsdException w:name="Grid Table 6 Colorful" w:uiPriority="51"/>
+    <w:lsdException w:name="Grid Table 7 Colorful" w:uiPriority="52"/>
+    <w:lsdException w:name="Grid Table 1 Light Accent 1" w:uiPriority="46"/>
+    <w:lsdException w:name="Grid Table 2 Accent 1" w:uiPriority="47"/>
+    <w:lsdException w:name="Grid Table 3 Accent 1" w:uiPriority="48"/>
+    <w:lsdException w:name="Grid Table 4 Accent 1" w:uiPriority="49"/>
+    <w:lsdException w:name="Grid Table 5 Dark Accent 1" w:uiPriority="50"/>
+    <w:lsdException w:name="Grid Table 6 Colorful Accent 1" w:uiPriority="51"/>
+    <w:lsdException w:name="Grid Table 7 Colorful Accent 1" w:uiPriority="52"/>
+    <w:lsdException w:name="Grid Table 1 Light Accent 2" w:uiPriority="46"/>
+    <w:lsdException w:name="Grid Table 2 Accent 2" w:uiPriority="47"/>
+    <w:lsdException w:name="Grid Table 3 Accent 2" w:uiPriority="48"/>
+    <w:lsdException w:name="Grid Table 4 Accent 2" w:uiPriority="49"/>
+    <w:lsdException w:name="Grid Table 5 Dark Accent 2" w:uiPriority="50"/>
+    <w:lsdException w:name="Grid Table 6 Colorful Accent 2" w:uiPriority="51"/>
+    <w:lsdException w:name="Grid Table 7 Colorful Accent 2" w:uiPriority="52"/>
+    <w:lsdException w:name="Grid Table 1 Light Accent 3" w:uiPriority="46"/>
+    <w:lsdException w:name="Grid Table 2 Accent 3" w:uiPriority="47"/>
+    <w:lsdException w:name="Grid Table 3 Accent 3" w:uiPriority="48"/>
+    <w:lsdException w:name="Grid Table 4 Accent 3" w:uiPriority="49"/>
+    <w:lsdException w:name="Grid Table 5 Dark Accent 3" w:uiPriority="50"/>
+    <w:lsdException w:name="Grid Table 6 Colorful Accent 3" w:uiPriority="51"/>
+    <w:lsdException w:name="Grid Table 7 Colorful Accent 3" w:uiPriority="52"/>
+    <w:lsdException w:name="Grid Table 1 Light Accent 4" w:uiPriority="46"/>
+    <w:lsdException w:name="Grid Table 2 Accent 4" w:uiPriority="47"/>
+    <w:lsdException w:name="Grid Table 3 Accent 4" w:uiPriority="48"/>
+    <w:lsdException w:name="Grid Table 4 Accent 4" w:uiPriority="49"/>
+    <w:lsdException w:name="Grid Table 5 Dark Accent 4" w:uiPriority="50"/>
+    <w:lsdException w:name="Grid Table 6 Colorful Accent 4" w:uiPriority="51"/>
+    <w:lsdException w:name="Grid Table 7 Colorful Accent 4" w:uiPriority="52"/>
+    <w:lsdException w:name="Grid Table 1 Light Accent 5" w:uiPriority="46"/>
+    <w:lsdException w:name="Grid Table 2 Accent 5" w:uiPriority="47"/>
+    <w:lsdException w:name="Grid Table 3 Accent 5" w:uiPriority="48"/>
+    <w:lsdException w:name="Grid Table 4 Accent 5" w:uiPriority="49"/>
+    <w:lsdException w:name="Grid Table 5 Dark Accent 5" w:uiPriority="50"/>
+    <w:lsdException w:name="Grid Table 6 Colorful Accent 5" w:uiPriority="51"/>
+    <w:lsdException w:name="Grid Table 7 Colorful Accent 5" w:uiPriority="52"/>
+    <w:lsdException w:name="Grid Table 1 Light Accent 6" w:uiPriority="46"/>
+    <w:lsdException w:name="Grid Table 2 Accent 6" w:uiPriority="47"/>
+    <w:lsdException w:name="Grid Table 3 Accent 6" w:uiPriority="48"/>
+    <w:lsdException w:name="Grid Table 4 Accent 6" w:uiPriority="49"/>
+    <w:lsdException w:name="Grid Table 5 Dark Accent 6" w:uiPriority="50"/>
+    <w:lsdException w:name="Grid Table 6 Colorful Accent 6" w:uiPriority="51"/>
+    <w:lsdException w:name="Grid Table 7 Colorful Accent 6" w:uiPriority="52"/>
+    <w:lsdException w:name="List Table 1 Light" w:uiPriority="46"/>
+    <w:lsdException w:name="List Table 2" w:uiPriority="47"/>
+    <w:lsdException w:name="List Table 3" w:uiPriority="48"/>
+    <w:lsdException w:name="List Table 4" w:uiPriority="49"/>
+    <w:lsdException w:name="List Table 5 Dark" w:uiPriority="50"/>
+    <w:lsdException w:name="List Table 6 Colorful" w:uiPriority="51"/>
+    <w:lsdException w:name="List Table 7 Colorful" w:uiPriority="52"/>
+    <w:lsdException w:name="List Table 1 Light Accent 1" w:uiPriority="46"/>
+    <w:lsdException w:name="List Table 2 Accent 1" w:uiPriority="47"/>
+    <w:lsdException w:name="List Table 3 Accent 1" w:uiPriority="48"/>
+    <w:lsdException w:name="List Table 4 Accent 1" w:uiPriority="49"/>
+    <w:lsdException w:name="List Table 5 Dark Accent 1" w:uiPriority="50"/>
+    <w:lsdException w:name="List Table 6 Colorful Accent 1" w:uiPriority="51"/>
+    <w:lsdException w:name="List Table 7 Colorful Accent 1" w:uiPriority="52"/>
+    <w:lsdException w:name="List Table 1 Light Accent 2" w:uiPriority="46"/>
+    <w:lsdException w:name="List Table 2 Accent 2" w:uiPriority="47"/>
+    <w:lsdException w:name="List Table 3 Accent 2" w:uiPriority="48"/>
+    <w:lsdException w:name="List Table 4 Accent 2" w:uiPriority="49"/>
+    <w:lsdException w:name="List Table 5 Dark Accent 2" w:uiPriority="50"/>
+    <w:lsdException w:name="List Table 6 Colorful Accent 2" w:uiPriority="51"/>
+    <w:lsdException w:name="List Table 7 Colorful Accent 2" w:uiPriority="52"/>
+    <w:lsdException w:name="List Table 1 Light Accent 3" w:uiPriority="46"/>
+    <w:lsdException w:name="List Table 2 Accent 3" w:uiPriority="47"/>
+    <w:lsdException w:name="List Table 3 Accent 3" w:uiPriority="48"/>
+    <w:lsdException w:name="List Table 4 Accent 3" w:uiPriority="49"/>
+    <w:lsdException w:name="List Table 5 Dark Accent 3" w:uiPriority="50"/>
+    <w:lsdException w:name="List Table 6 Colorful Accent 3" w:uiPriority="51"/>
+    <w:lsdException w:name="List Table 7 Colorful Accent 3" w:uiPriority="52"/>
+    <w:lsdException w:name="List Table 1 Light Accent 4" w:uiPriority="46"/>
+    <w:lsdException w:name="List Table 2 Accent 4" w:uiPriority="47"/>
+    <w:lsdException w:name="List Table 3 Accent 4" w:uiPriority="48"/>
+    <w:lsdException w:name="List Table 4 Accent 4" w:uiPriority="49"/>
+    <w:lsdException w:name="List Table 5 Dark Accent 4" w:uiPriority="50"/>
+    <w:lsdException w:name="List Table 6 Colorful Accent 4" w:uiPriority="51"/>
+    <w:lsdException w:name="List Table 7 Colorful Accent 4" w:uiPriority="52"/>
+    <w:lsdException w:name="List Table 1 Light Accent 5" w:uiPriority="46"/>
+    <w:lsdException w:name="List Table 2 Accent 5" w:uiPriority="47"/>
+    <w:lsdException w:name="List Table 3 Accent 5" w:uiPriority="48"/>
+    <w:lsdException w:name="List Table 4 Accent 5" w:uiPriority="49"/>
+    <w:lsdException w:name="List Table 5 Dark Accent 5" w:uiPriority="50"/>
+    <w:lsdException w:name="List Table 6 Colorful Accent 5" w:uiPriority="51"/>
+    <w:lsdException w:name="List Table 7 Colorful Accent 5" w:uiPriority="52"/>
+    <w:lsdException w:name="List Table 1 Light Accent 6" w:uiPriority="46"/>
+    <w:lsdException w:name="List Table 2 Accent 6" w:uiPriority="47"/>
+    <w:lsdException w:name="List Table 3 Accent 6" w:uiPriority="48"/>
+    <w:lsdException w:name="List Table 4 Accent 6" w:uiPriority="49"/>
+    <w:lsdException w:name="List Table 5 Dark Accent 6" w:uiPriority="50"/>
+    <w:lsdException w:name="List Table 6 Colorful Accent 6" w:uiPriority="51"/>
+    <w:lsdException w:name="List Table 7 Colorful Accent 6" w:uiPriority="52"/>
+    <w:lsdException w:name="Mention" w:semiHidden="1" w:unhideWhenUsed="1"/>
+    <w:lsdException w:name="Smart Hyperlink" w:semiHidden="1" w:unhideWhenUsed="1"/>
+    <w:lsdException w:name="Hashtag" w:semiHidden="1" w:unhideWhenUsed="1"/>
+    <w:lsdException w:name="Unresolved Mention" w:semiHidden="1" w:unhideWhenUsed="1"/>
+    <w:lsdException w:name="Smart Link" w:semiHidden="1" w:unhideWhenUsed="1"/>
   </w:latentStyles>
   <w:style w:type="paragraph" w:default="1" w:styleId="Normal">
     <w:name w:val="Normal"/>

</xml_diff>